<commit_message>
keep writing background report
</commit_message>
<xml_diff>
--- a/data for Background research/Background Report -40120405.docx
+++ b/data for Background research/Background Report -40120405.docx
@@ -9,6 +9,8 @@
           <w:sz w:val="56"/>
         </w:rPr>
       </w:pPr>
+      <w:bookmarkStart w:id="0" w:name="_GoBack"/>
+      <w:bookmarkEnd w:id="0"/>
       <w:r>
         <w:rPr>
           <w:sz w:val="56"/>
@@ -289,15 +291,39 @@
           <w:color w:val="222222"/>
           <w:lang w:val="en"/>
         </w:rPr>
-        <w:t>With the advent of economic globalization and the information age in the 21st century, computer technology, communication technology and computer network technology have developed rapidly, and the ability and level of automated information processing has been continuously improved, and it has been widely used in various fields of people's social activities and life. It is hard to imagine how our society and life would be if there were no "computers" or "software."</w:t>
-      </w:r>
-      <w:r>
-        <w:rPr>
-          <w:rFonts w:asciiTheme="minorHAnsi" w:hAnsiTheme="minorHAnsi" w:cstheme="minorHAnsi"/>
-          <w:color w:val="222222"/>
-          <w:lang w:val="en"/>
-        </w:rPr>
-        <w:t xml:space="preserve"> </w:t>
+        <w:t xml:space="preserve">With the advent of economic globalization and the information age in the 21st century, computer technology, communication technology and computer network technology have developed rapidly, and the ability and level of automated information processing has been continuously </w:t>
+      </w:r>
+      <w:r>
+        <w:rPr>
+          <w:rFonts w:asciiTheme="minorHAnsi" w:hAnsiTheme="minorHAnsi" w:cstheme="minorHAnsi"/>
+          <w:color w:val="222222"/>
+          <w:lang w:val="en"/>
+        </w:rPr>
+        <w:t>improved</w:t>
+      </w:r>
+      <w:r>
+        <w:rPr>
+          <w:rFonts w:asciiTheme="minorHAnsi" w:hAnsiTheme="minorHAnsi" w:cstheme="minorHAnsi"/>
+          <w:color w:val="222222"/>
+          <w:lang w:val="en"/>
+        </w:rPr>
+        <w:t xml:space="preserve"> [</w:t>
+      </w:r>
+      <w:r>
+        <w:rPr>
+          <w:rFonts w:asciiTheme="minorHAnsi" w:hAnsiTheme="minorHAnsi" w:cstheme="minorHAnsi"/>
+          <w:color w:val="222222"/>
+          <w:lang w:val="en"/>
+        </w:rPr>
+        <w:t>1]</w:t>
+      </w:r>
+      <w:r>
+        <w:rPr>
+          <w:rFonts w:asciiTheme="minorHAnsi" w:hAnsiTheme="minorHAnsi" w:cstheme="minorHAnsi"/>
+          <w:color w:val="222222"/>
+          <w:lang w:val="en"/>
+        </w:rPr>
+        <w:t xml:space="preserve">, and it has been widely used in various fields of people's social activities and life. It is hard to imagine how our society and life would be if there were no "computers" or "software." </w:t>
       </w:r>
       <w:r>
         <w:rPr>
@@ -323,7 +349,7 @@
           <w:color w:val="222222"/>
           <w:lang w:val="en"/>
         </w:rPr>
-        <w:t xml:space="preserve">he digital transformation </w:t>
+        <w:t xml:space="preserve">he digital transformation for enterprises and school is </w:t>
       </w:r>
       <w:r>
         <w:rPr>
@@ -332,7 +358,7 @@
           <w:color w:val="222222"/>
           <w:lang w:val="en"/>
         </w:rPr>
-        <w:t>for</w:t>
+        <w:t>imminent. The institution who</w:t>
       </w:r>
       <w:r>
         <w:rPr>
@@ -341,7 +367,7 @@
           <w:color w:val="222222"/>
           <w:lang w:val="en"/>
         </w:rPr>
-        <w:t xml:space="preserve"> enterprises</w:t>
+        <w:t xml:space="preserve"> has finish the digital transformation can stand out in the fierce competition. </w:t>
       </w:r>
       <w:r>
         <w:rPr>
@@ -350,97 +376,7 @@
           <w:color w:val="222222"/>
           <w:lang w:val="en"/>
         </w:rPr>
-        <w:t xml:space="preserve"> and school</w:t>
-      </w:r>
-      <w:r>
-        <w:rPr>
-          <w:rStyle w:val="shorttext"/>
-          <w:rFonts w:asciiTheme="minorHAnsi" w:hAnsiTheme="minorHAnsi" w:cstheme="minorHAnsi"/>
-          <w:color w:val="222222"/>
-          <w:lang w:val="en"/>
-        </w:rPr>
-        <w:t xml:space="preserve"> is </w:t>
-      </w:r>
-      <w:r>
-        <w:rPr>
-          <w:rStyle w:val="shorttext"/>
-          <w:rFonts w:asciiTheme="minorHAnsi" w:hAnsiTheme="minorHAnsi" w:cstheme="minorHAnsi"/>
-          <w:color w:val="222222"/>
-          <w:lang w:val="en"/>
-        </w:rPr>
-        <w:t>imminent. The institution who</w:t>
-      </w:r>
-      <w:r>
-        <w:rPr>
-          <w:rStyle w:val="shorttext"/>
-          <w:rFonts w:asciiTheme="minorHAnsi" w:hAnsiTheme="minorHAnsi" w:cstheme="minorHAnsi"/>
-          <w:color w:val="222222"/>
-          <w:lang w:val="en"/>
-        </w:rPr>
-        <w:t xml:space="preserve"> has</w:t>
-      </w:r>
-      <w:r>
-        <w:rPr>
-          <w:rStyle w:val="shorttext"/>
-          <w:rFonts w:asciiTheme="minorHAnsi" w:hAnsiTheme="minorHAnsi" w:cstheme="minorHAnsi"/>
-          <w:color w:val="222222"/>
-          <w:lang w:val="en"/>
-        </w:rPr>
-        <w:t xml:space="preserve"> finish</w:t>
-      </w:r>
-      <w:r>
-        <w:rPr>
-          <w:rStyle w:val="shorttext"/>
-          <w:rFonts w:asciiTheme="minorHAnsi" w:hAnsiTheme="minorHAnsi" w:cstheme="minorHAnsi"/>
-          <w:color w:val="222222"/>
-          <w:lang w:val="en"/>
-        </w:rPr>
-        <w:t xml:space="preserve"> the </w:t>
-      </w:r>
-      <w:r>
-        <w:rPr>
-          <w:rStyle w:val="shorttext"/>
-          <w:rFonts w:asciiTheme="minorHAnsi" w:hAnsiTheme="minorHAnsi" w:cstheme="minorHAnsi"/>
-          <w:color w:val="222222"/>
-          <w:lang w:val="en"/>
-        </w:rPr>
-        <w:t>digital transformation</w:t>
-      </w:r>
-      <w:r>
-        <w:rPr>
-          <w:rStyle w:val="shorttext"/>
-          <w:rFonts w:asciiTheme="minorHAnsi" w:hAnsiTheme="minorHAnsi" w:cstheme="minorHAnsi"/>
-          <w:color w:val="222222"/>
-          <w:lang w:val="en"/>
-        </w:rPr>
-        <w:t xml:space="preserve"> can stand out in the fierce competition</w:t>
-      </w:r>
-      <w:r>
-        <w:rPr>
-          <w:rStyle w:val="shorttext"/>
-          <w:rFonts w:asciiTheme="minorHAnsi" w:hAnsiTheme="minorHAnsi" w:cstheme="minorHAnsi"/>
-          <w:color w:val="222222"/>
-          <w:lang w:val="en"/>
-        </w:rPr>
-        <w:t xml:space="preserve">. </w:t>
-      </w:r>
-      <w:r>
-        <w:rPr>
-          <w:rStyle w:val="shorttext"/>
-          <w:rFonts w:asciiTheme="minorHAnsi" w:hAnsiTheme="minorHAnsi" w:cstheme="minorHAnsi"/>
-          <w:color w:val="222222"/>
-          <w:lang w:val="en"/>
-        </w:rPr>
-        <w:t>It’s the high time to u</w:t>
-      </w:r>
-      <w:r>
-        <w:rPr>
-          <w:rStyle w:val="shorttext"/>
-          <w:rFonts w:asciiTheme="minorHAnsi" w:hAnsiTheme="minorHAnsi" w:cstheme="minorHAnsi"/>
-          <w:color w:val="222222"/>
-          <w:lang w:val="en"/>
-        </w:rPr>
-        <w:t>tilize advanced network and information technology to integrate resources and build an advanced, efficient and practical higher education information infrastructure</w:t>
+        <w:t>It’s the high time to utilize advanced network and information technology to integrate resources and build an advanced, efficient and practical higher education information infrastructure</w:t>
       </w:r>
       <w:r>
         <w:rPr>
@@ -534,7 +470,7 @@
           <w:szCs w:val="24"/>
           <w:lang w:val="en"/>
         </w:rPr>
-        <w:t>Nowadays, more and more enterprises and government departments are under the pressure of digital transformation. From the beginning of traditional IT and security to the new era, the environment has undergone tremendous changes.</w:t>
+        <w:t>Nowadays, more and more enterprises and government departments are under the pressure of digital transformation.</w:t>
       </w:r>
       <w:r>
         <w:rPr>
@@ -545,7 +481,7 @@
           <w:szCs w:val="24"/>
           <w:lang w:val="en"/>
         </w:rPr>
-        <w:t xml:space="preserve"> </w:t>
+        <w:t xml:space="preserve"> [2]</w:t>
       </w:r>
       <w:r>
         <w:rPr>
@@ -556,7 +492,7 @@
           <w:szCs w:val="24"/>
           <w:lang w:val="en"/>
         </w:rPr>
-        <w:t>In this pressure, we</w:t>
+        <w:t xml:space="preserve"> From the beginning of traditional IT and security to the new era, the environment has undergone tremendous changes.</w:t>
       </w:r>
       <w:r>
         <w:rPr>
@@ -567,11 +503,10 @@
           <w:szCs w:val="24"/>
           <w:lang w:val="en"/>
         </w:rPr>
-        <w:t xml:space="preserve"> must make a</w:t>
-      </w:r>
-      <w:r>
-        <w:rPr>
-          <w:rStyle w:val="shorttext"/>
+        <w:t xml:space="preserve"> </w:t>
+      </w:r>
+      <w:r>
+        <w:rPr>
           <w:rFonts w:asciiTheme="minorHAnsi" w:hAnsiTheme="minorHAnsi" w:cstheme="minorHAnsi"/>
           <w:i w:val="0"/>
           <w:color w:val="222222"/>
@@ -579,11 +514,10 @@
           <w:szCs w:val="24"/>
           <w:lang w:val="en"/>
         </w:rPr>
-        <w:t xml:space="preserve"> </w:t>
-      </w:r>
-      <w:r>
-        <w:rPr>
-          <w:rStyle w:val="shorttext"/>
+        <w:t>In this pressure, we</w:t>
+      </w:r>
+      <w:r>
+        <w:rPr>
           <w:rFonts w:asciiTheme="minorHAnsi" w:hAnsiTheme="minorHAnsi" w:cstheme="minorHAnsi"/>
           <w:i w:val="0"/>
           <w:color w:val="222222"/>
@@ -591,17 +525,7 @@
           <w:szCs w:val="24"/>
           <w:lang w:val="en"/>
         </w:rPr>
-        <w:t>“</w:t>
-      </w:r>
-      <w:r>
-        <w:rPr>
-          <w:rStyle w:val="shorttext"/>
-          <w:rFonts w:asciiTheme="minorHAnsi" w:hAnsiTheme="minorHAnsi" w:cstheme="minorHAnsi"/>
-          <w:i w:val="0"/>
-          <w:color w:val="222222"/>
-          <w:lang w:val="en"/>
-        </w:rPr>
-        <w:t>Leaping Development</w:t>
+        <w:t xml:space="preserve"> must make a</w:t>
       </w:r>
       <w:r>
         <w:rPr>
@@ -613,7 +537,7 @@
           <w:szCs w:val="24"/>
           <w:lang w:val="en"/>
         </w:rPr>
-        <w:t>”</w:t>
+        <w:t xml:space="preserve"> </w:t>
       </w:r>
       <w:r>
         <w:rPr>
@@ -625,7 +549,17 @@
           <w:szCs w:val="24"/>
           <w:lang w:val="en"/>
         </w:rPr>
-        <w:t xml:space="preserve"> </w:t>
+        <w:t>“</w:t>
+      </w:r>
+      <w:r>
+        <w:rPr>
+          <w:rStyle w:val="shorttext"/>
+          <w:rFonts w:asciiTheme="minorHAnsi" w:hAnsiTheme="minorHAnsi" w:cstheme="minorHAnsi"/>
+          <w:i w:val="0"/>
+          <w:color w:val="222222"/>
+          <w:lang w:val="en"/>
+        </w:rPr>
+        <w:t>Leaping Development</w:t>
       </w:r>
       <w:r>
         <w:rPr>
@@ -637,7 +571,7 @@
           <w:szCs w:val="24"/>
           <w:lang w:val="en"/>
         </w:rPr>
-        <w:t xml:space="preserve">for </w:t>
+        <w:t>”</w:t>
       </w:r>
       <w:r>
         <w:rPr>
@@ -649,7 +583,7 @@
           <w:szCs w:val="24"/>
           <w:lang w:val="en"/>
         </w:rPr>
-        <w:t>school</w:t>
+        <w:t xml:space="preserve"> </w:t>
       </w:r>
       <w:r>
         <w:rPr>
@@ -661,7 +595,7 @@
           <w:szCs w:val="24"/>
           <w:lang w:val="en"/>
         </w:rPr>
-        <w:t>’s</w:t>
+        <w:t xml:space="preserve">for </w:t>
       </w:r>
       <w:r>
         <w:rPr>
@@ -673,9 +607,8 @@
           <w:szCs w:val="24"/>
           <w:lang w:val="en"/>
         </w:rPr>
-        <w:t xml:space="preserve"> </w:t>
-      </w:r>
-      <w:proofErr w:type="spellStart"/>
+        <w:t>school</w:t>
+      </w:r>
       <w:r>
         <w:rPr>
           <w:rStyle w:val="shorttext"/>
@@ -686,9 +619,8 @@
           <w:szCs w:val="24"/>
           <w:lang w:val="en"/>
         </w:rPr>
-        <w:t>informationization</w:t>
-      </w:r>
-      <w:proofErr w:type="spellEnd"/>
+        <w:t>’s</w:t>
+      </w:r>
       <w:r>
         <w:rPr>
           <w:rStyle w:val="shorttext"/>
@@ -699,7 +631,7 @@
           <w:szCs w:val="24"/>
           <w:lang w:val="en"/>
         </w:rPr>
-        <w:t xml:space="preserve"> </w:t>
+        <w:t xml:space="preserve"> informationization </w:t>
       </w:r>
       <w:r>
         <w:rPr>
@@ -771,7 +703,7 @@
           <w:color w:val="222222"/>
           <w:lang w:val="en"/>
         </w:rPr>
-        <w:t xml:space="preserve">The </w:t>
+        <w:t>The “</w:t>
       </w:r>
       <w:r>
         <w:rPr>
@@ -780,7 +712,7 @@
           <w:color w:val="222222"/>
           <w:lang w:val="en"/>
         </w:rPr>
-        <w:t>“</w:t>
+        <w:t>single spark</w:t>
       </w:r>
       <w:r>
         <w:rPr>
@@ -789,7 +721,7 @@
           <w:color w:val="222222"/>
           <w:lang w:val="en"/>
         </w:rPr>
-        <w:t>single spark</w:t>
+        <w:t xml:space="preserve">” of the Internet of Things is </w:t>
       </w:r>
       <w:r>
         <w:rPr>
@@ -798,34 +730,7 @@
           <w:color w:val="222222"/>
           <w:lang w:val="en"/>
         </w:rPr>
-        <w:t>”</w:t>
-      </w:r>
-      <w:r>
-        <w:rPr>
-          <w:rStyle w:val="shorttext"/>
-          <w:rFonts w:asciiTheme="minorHAnsi" w:hAnsiTheme="minorHAnsi" w:cstheme="minorHAnsi"/>
-          <w:color w:val="222222"/>
-          <w:lang w:val="en"/>
-        </w:rPr>
-        <w:t xml:space="preserve"> of the Internet of Things is </w:t>
-      </w:r>
-      <w:r>
-        <w:rPr>
-          <w:rStyle w:val="shorttext"/>
-          <w:rFonts w:asciiTheme="minorHAnsi" w:hAnsiTheme="minorHAnsi" w:cstheme="minorHAnsi"/>
-          <w:color w:val="222222"/>
-          <w:lang w:val="en"/>
-        </w:rPr>
-        <w:t xml:space="preserve">starting a </w:t>
-      </w:r>
-      <w:r>
-        <w:rPr>
-          <w:rStyle w:val="shorttext"/>
-          <w:rFonts w:asciiTheme="minorHAnsi" w:hAnsiTheme="minorHAnsi" w:cstheme="minorHAnsi"/>
-          <w:color w:val="222222"/>
-          <w:lang w:val="en"/>
-        </w:rPr>
-        <w:t>prairie fire</w:t>
+        <w:t>starting a prairie fire</w:t>
       </w:r>
       <w:r>
         <w:rPr>
@@ -841,15 +746,7 @@
           <w:color w:val="222222"/>
           <w:lang w:val="en"/>
         </w:rPr>
-        <w:t>UK</w:t>
-      </w:r>
-      <w:r>
-        <w:rPr>
-          <w:rFonts w:asciiTheme="minorHAnsi" w:hAnsiTheme="minorHAnsi" w:cstheme="minorHAnsi"/>
-          <w:color w:val="222222"/>
-          <w:lang w:val="en"/>
-        </w:rPr>
-        <w:t xml:space="preserve"> has formed a basic and complete </w:t>
+        <w:t xml:space="preserve">UK has formed a basic and complete </w:t>
       </w:r>
       <w:proofErr w:type="spellStart"/>
       <w:r>
@@ -867,7 +764,55 @@
           <w:color w:val="222222"/>
           <w:lang w:val="en"/>
         </w:rPr>
-        <w:t xml:space="preserve"> industrial system, and some areas have formed a certain market scale.</w:t>
+        <w:t xml:space="preserve"> industrial system, and </w:t>
+      </w:r>
+      <w:r>
+        <w:rPr>
+          <w:rFonts w:asciiTheme="minorHAnsi" w:hAnsiTheme="minorHAnsi" w:cstheme="minorHAnsi"/>
+          <w:color w:val="222222"/>
+          <w:lang w:val="en"/>
+        </w:rPr>
+        <w:t>has</w:t>
+      </w:r>
+      <w:r>
+        <w:rPr>
+          <w:rFonts w:asciiTheme="minorHAnsi" w:hAnsiTheme="minorHAnsi" w:cstheme="minorHAnsi"/>
+          <w:color w:val="222222"/>
+          <w:lang w:val="en"/>
+        </w:rPr>
+        <w:t xml:space="preserve"> formed a certain market scale</w:t>
+      </w:r>
+      <w:r>
+        <w:rPr>
+          <w:rFonts w:asciiTheme="minorHAnsi" w:hAnsiTheme="minorHAnsi" w:cstheme="minorHAnsi"/>
+          <w:color w:val="222222"/>
+          <w:lang w:val="en"/>
+        </w:rPr>
+        <w:t xml:space="preserve"> in </w:t>
+      </w:r>
+      <w:r>
+        <w:rPr>
+          <w:rFonts w:asciiTheme="minorHAnsi" w:hAnsiTheme="minorHAnsi" w:cstheme="minorHAnsi"/>
+          <w:color w:val="222222"/>
+          <w:lang w:val="en"/>
+        </w:rPr>
+        <w:t>some areas</w:t>
+      </w:r>
+      <w:r>
+        <w:rPr>
+          <w:rFonts w:asciiTheme="minorHAnsi" w:hAnsiTheme="minorHAnsi" w:cstheme="minorHAnsi"/>
+          <w:color w:val="222222"/>
+          <w:lang w:val="en"/>
+        </w:rPr>
+        <w:t xml:space="preserve"> [3]</w:t>
+      </w:r>
+      <w:r>
+        <w:rPr>
+          <w:rFonts w:asciiTheme="minorHAnsi" w:hAnsiTheme="minorHAnsi" w:cstheme="minorHAnsi"/>
+          <w:color w:val="222222"/>
+          <w:lang w:val="en"/>
+        </w:rPr>
+        <w:t>.</w:t>
       </w:r>
       <w:r>
         <w:rPr>
@@ -938,22 +883,55 @@
         </w:rPr>
         <w:t>.</w:t>
       </w:r>
+      <w:r>
+        <w:rPr>
+          <w:rFonts w:asciiTheme="minorHAnsi" w:hAnsiTheme="minorHAnsi" w:cstheme="minorHAnsi"/>
+          <w:color w:val="222222"/>
+          <w:lang w:val="en"/>
+        </w:rPr>
+        <w:t xml:space="preserve">  </w:t>
+      </w:r>
     </w:p>
     <w:p/>
+    <w:p>
+      <w:pPr>
+        <w:keepNext/>
+        <w:rPr>
+          <w:rFonts w:ascii="Arial" w:hAnsi="Arial" w:cs="Arial"/>
+          <w:noProof/>
+          <w:color w:val="FFFFFF"/>
+          <w:sz w:val="20"/>
+          <w:szCs w:val="20"/>
+        </w:rPr>
+      </w:pPr>
+      <w:r>
+        <w:t xml:space="preserve">                                      </w:t>
+      </w:r>
+    </w:p>
+    <w:p>
+      <w:pPr>
+        <w:keepNext/>
+        <w:rPr>
+          <w:rFonts w:ascii="Arial" w:hAnsi="Arial" w:cs="Arial"/>
+          <w:noProof/>
+          <w:color w:val="FFFFFF"/>
+          <w:sz w:val="20"/>
+          <w:szCs w:val="20"/>
+        </w:rPr>
+      </w:pPr>
+    </w:p>
+    <w:p>
+      <w:pPr>
+        <w:keepNext/>
+      </w:pPr>
+    </w:p>
     <w:p/>
-    <w:p/>
-    <w:p>
-      <w:pPr>
-        <w:keepNext/>
-      </w:pPr>
-    </w:p>
-    <w:p/>
-    <w:p/>
     <w:p>
       <w:pPr>
         <w:pStyle w:val="CSC4008Heading1"/>
       </w:pPr>
       <w:r>
+        <w:lastRenderedPageBreak/>
         <w:t>Background Research</w:t>
       </w:r>
     </w:p>
@@ -988,7 +966,69 @@
         <w:rPr>
           <w:rFonts w:asciiTheme="minorHAnsi" w:hAnsiTheme="minorHAnsi" w:cstheme="minorHAnsi"/>
         </w:rPr>
-        <w:t xml:space="preserve"> has completed the establishment of a campus backbone network. Some application systems have been completed, and these informatization construction contents have achieved many good practical application effects in the </w:t>
+        <w:t xml:space="preserve"> has c</w:t>
+      </w:r>
+      <w:r>
+        <w:rPr>
+          <w:rFonts w:asciiTheme="minorHAnsi" w:hAnsiTheme="minorHAnsi" w:cstheme="minorHAnsi"/>
+        </w:rPr>
+        <w:t xml:space="preserve">ompleted the establishment of </w:t>
+      </w:r>
+      <w:r>
+        <w:rPr>
+          <w:rFonts w:asciiTheme="minorHAnsi" w:hAnsiTheme="minorHAnsi" w:cstheme="minorHAnsi"/>
+        </w:rPr>
+        <w:t xml:space="preserve">the </w:t>
+      </w:r>
+      <w:r>
+        <w:rPr>
+          <w:rFonts w:asciiTheme="minorHAnsi" w:hAnsiTheme="minorHAnsi" w:cstheme="minorHAnsi"/>
+        </w:rPr>
+        <w:t>backbone</w:t>
+      </w:r>
+      <w:r>
+        <w:rPr>
+          <w:rFonts w:asciiTheme="minorHAnsi" w:hAnsiTheme="minorHAnsi" w:cstheme="minorHAnsi"/>
+        </w:rPr>
+        <w:t xml:space="preserve"> of</w:t>
+      </w:r>
+      <w:r>
+        <w:rPr>
+          <w:rFonts w:asciiTheme="minorHAnsi" w:hAnsiTheme="minorHAnsi" w:cstheme="minorHAnsi"/>
+        </w:rPr>
+        <w:t xml:space="preserve"> </w:t>
+      </w:r>
+      <w:r>
+        <w:rPr>
+          <w:rFonts w:asciiTheme="minorHAnsi" w:hAnsiTheme="minorHAnsi" w:cstheme="minorHAnsi"/>
+        </w:rPr>
+        <w:t xml:space="preserve">campus network. Some application systems have been </w:t>
+      </w:r>
+      <w:r>
+        <w:rPr>
+          <w:rFonts w:asciiTheme="minorHAnsi" w:hAnsiTheme="minorHAnsi" w:cstheme="minorHAnsi"/>
+        </w:rPr>
+        <w:t>implemented</w:t>
+      </w:r>
+      <w:r>
+        <w:rPr>
+          <w:rFonts w:asciiTheme="minorHAnsi" w:hAnsiTheme="minorHAnsi" w:cstheme="minorHAnsi"/>
+        </w:rPr>
+        <w:t xml:space="preserve">, and these </w:t>
+      </w:r>
+      <w:proofErr w:type="spellStart"/>
+      <w:r>
+        <w:rPr>
+          <w:rFonts w:asciiTheme="minorHAnsi" w:hAnsiTheme="minorHAnsi" w:cstheme="minorHAnsi"/>
+        </w:rPr>
+        <w:t>informatization</w:t>
+      </w:r>
+      <w:proofErr w:type="spellEnd"/>
+      <w:r>
+        <w:rPr>
+          <w:rFonts w:asciiTheme="minorHAnsi" w:hAnsiTheme="minorHAnsi" w:cstheme="minorHAnsi"/>
+        </w:rPr>
+        <w:t xml:space="preserve"> construction contents have achieved many good practical application effects in the </w:t>
       </w:r>
       <w:r>
         <w:rPr>
@@ -1008,8 +1048,6 @@
         </w:rPr>
         <w:t xml:space="preserve"> </w:t>
       </w:r>
-      <w:bookmarkStart w:id="0" w:name="_GoBack"/>
-      <w:bookmarkEnd w:id="0"/>
       <w:r>
         <w:rPr>
           <w:rFonts w:asciiTheme="minorHAnsi" w:hAnsiTheme="minorHAnsi" w:cstheme="minorHAnsi"/>
@@ -1044,7 +1082,19 @@
         <w:rPr>
           <w:rFonts w:asciiTheme="minorHAnsi" w:hAnsiTheme="minorHAnsi" w:cstheme="minorHAnsi"/>
         </w:rPr>
-        <w:t xml:space="preserve"> information construction has the following problems:</w:t>
+        <w:t xml:space="preserve"> information construction</w:t>
+      </w:r>
+      <w:r>
+        <w:rPr>
+          <w:rFonts w:asciiTheme="minorHAnsi" w:hAnsiTheme="minorHAnsi" w:cstheme="minorHAnsi"/>
+        </w:rPr>
+        <w:t xml:space="preserve"> still</w:t>
+      </w:r>
+      <w:r>
+        <w:rPr>
+          <w:rFonts w:asciiTheme="minorHAnsi" w:hAnsiTheme="minorHAnsi" w:cstheme="minorHAnsi"/>
+        </w:rPr>
+        <w:t xml:space="preserve"> has the following problems:</w:t>
       </w:r>
     </w:p>
     <w:p>
@@ -1085,26 +1135,106 @@
           <w:color w:val="333333"/>
           <w:shd w:val="clear" w:color="auto" w:fill="FFFFFF"/>
         </w:rPr>
+        <w:t>s</w:t>
+      </w:r>
+      <w:r>
+        <w:rPr>
+          <w:rFonts w:asciiTheme="minorHAnsi" w:hAnsiTheme="minorHAnsi" w:cstheme="minorHAnsi"/>
+          <w:color w:val="333333"/>
+          <w:shd w:val="clear" w:color="auto" w:fill="FFFFFF"/>
+        </w:rPr>
         <w:t>”</w:t>
       </w:r>
       <w:r>
         <w:rPr>
           <w:rFonts w:asciiTheme="minorHAnsi" w:hAnsiTheme="minorHAnsi" w:cstheme="minorHAnsi"/>
         </w:rPr>
-        <w:t>. The systems and data of the Academic Affairs Office, the Finance Department, and the Personnel Department are independent. The department data cannot be effectively and timely interacted, resulting in loopholes in financial revenue and expenditure.</w:t>
-      </w:r>
-    </w:p>
-    <w:p>
-      <w:pPr>
-        <w:rPr>
-          <w:rFonts w:asciiTheme="minorHAnsi" w:hAnsiTheme="minorHAnsi" w:cstheme="minorHAnsi"/>
-        </w:rPr>
-      </w:pPr>
-      <w:r>
-        <w:rPr>
-          <w:rFonts w:asciiTheme="minorHAnsi" w:hAnsiTheme="minorHAnsi" w:cstheme="minorHAnsi"/>
-        </w:rPr>
-        <w:t xml:space="preserve"> Freshman data cannot be synchronized to various departments in time, which makes it difficult to carry out effective work in various departments;</w:t>
+        <w:t>. The systems and data of the Academic Affairs Office, the Finance D</w:t>
+      </w:r>
+      <w:r>
+        <w:rPr>
+          <w:rFonts w:asciiTheme="minorHAnsi" w:hAnsiTheme="minorHAnsi" w:cstheme="minorHAnsi"/>
+        </w:rPr>
+        <w:t>irectorate</w:t>
+      </w:r>
+      <w:r>
+        <w:rPr>
+          <w:rFonts w:asciiTheme="minorHAnsi" w:hAnsiTheme="minorHAnsi" w:cstheme="minorHAnsi"/>
+        </w:rPr>
+        <w:t xml:space="preserve">, and the </w:t>
+      </w:r>
+      <w:r>
+        <w:rPr>
+          <w:rFonts w:asciiTheme="minorHAnsi" w:hAnsiTheme="minorHAnsi" w:cstheme="minorHAnsi"/>
+        </w:rPr>
+        <w:t>Human Resources</w:t>
+      </w:r>
+      <w:r>
+        <w:rPr>
+          <w:rFonts w:asciiTheme="minorHAnsi" w:hAnsiTheme="minorHAnsi" w:cstheme="minorHAnsi"/>
+        </w:rPr>
+        <w:t xml:space="preserve"> are </w:t>
+      </w:r>
+      <w:r>
+        <w:rPr>
+          <w:rFonts w:asciiTheme="minorHAnsi" w:hAnsiTheme="minorHAnsi" w:cstheme="minorHAnsi"/>
+        </w:rPr>
+        <w:t>not totally linked together.</w:t>
+      </w:r>
+      <w:r>
+        <w:rPr>
+          <w:rFonts w:asciiTheme="minorHAnsi" w:hAnsiTheme="minorHAnsi" w:cstheme="minorHAnsi"/>
+        </w:rPr>
+        <w:t xml:space="preserve"> </w:t>
+      </w:r>
+      <w:r>
+        <w:rPr>
+          <w:rFonts w:asciiTheme="minorHAnsi" w:hAnsiTheme="minorHAnsi" w:cstheme="minorHAnsi"/>
+        </w:rPr>
+        <w:t xml:space="preserve">Some of </w:t>
+      </w:r>
+      <w:r>
+        <w:rPr>
+          <w:rFonts w:asciiTheme="minorHAnsi" w:hAnsiTheme="minorHAnsi" w:cstheme="minorHAnsi"/>
+        </w:rPr>
+        <w:t>department data cannot be effectively and timely interacted, resulting in loopholes in financial revenue and expenditure.</w:t>
+      </w:r>
+    </w:p>
+    <w:p>
+      <w:pPr>
+        <w:rPr>
+          <w:rFonts w:asciiTheme="minorHAnsi" w:hAnsiTheme="minorHAnsi" w:cstheme="minorHAnsi"/>
+        </w:rPr>
+      </w:pPr>
+      <w:r>
+        <w:rPr>
+          <w:rFonts w:asciiTheme="minorHAnsi" w:hAnsiTheme="minorHAnsi" w:cstheme="minorHAnsi"/>
+        </w:rPr>
+        <w:t xml:space="preserve"> Freshman</w:t>
+      </w:r>
+      <w:r>
+        <w:rPr>
+          <w:rFonts w:asciiTheme="minorHAnsi" w:hAnsiTheme="minorHAnsi" w:cstheme="minorHAnsi"/>
+        </w:rPr>
+        <w:t>’s</w:t>
+      </w:r>
+      <w:r>
+        <w:rPr>
+          <w:rFonts w:asciiTheme="minorHAnsi" w:hAnsiTheme="minorHAnsi" w:cstheme="minorHAnsi"/>
+        </w:rPr>
+        <w:t xml:space="preserve"> data cannot be synchronized to variou</w:t>
+      </w:r>
+      <w:r>
+        <w:rPr>
+          <w:rFonts w:asciiTheme="minorHAnsi" w:hAnsiTheme="minorHAnsi" w:cstheme="minorHAnsi"/>
+        </w:rPr>
+        <w:t>s departments on</w:t>
+      </w:r>
+      <w:r>
+        <w:rPr>
+          <w:rFonts w:asciiTheme="minorHAnsi" w:hAnsiTheme="minorHAnsi" w:cstheme="minorHAnsi"/>
+        </w:rPr>
+        <w:t xml:space="preserve"> time, which makes it difficult to carry out effective work in various departments;</w:t>
       </w:r>
     </w:p>
     <w:p>
@@ -1130,114 +1260,210 @@
         <w:rPr>
           <w:rFonts w:asciiTheme="minorHAnsi" w:hAnsiTheme="minorHAnsi" w:cstheme="minorHAnsi"/>
         </w:rPr>
-        <w:t>The information of the student office and the logistics department is not uniform, and it is difficult for students to deal with unexpected situations;</w:t>
-      </w:r>
-    </w:p>
-    <w:p>
-      <w:pPr>
-        <w:rPr>
-          <w:rFonts w:asciiTheme="minorHAnsi" w:hAnsiTheme="minorHAnsi" w:cstheme="minorHAnsi"/>
-        </w:rPr>
-      </w:pPr>
-      <w:r>
-        <w:rPr>
-          <w:rFonts w:asciiTheme="minorHAnsi" w:hAnsiTheme="minorHAnsi" w:cstheme="minorHAnsi"/>
-        </w:rPr>
-        <w:t>2. Lack of campus information centralized application and display platform, independent application system leads to lack of collaborative work ability, and lack of ability to provide users with personalized information services. Re-management of light services, information services for teachers and students do not have a good application experience.</w:t>
-      </w:r>
-    </w:p>
-    <w:p>
-      <w:pPr>
-        <w:rPr>
-          <w:rFonts w:asciiTheme="minorHAnsi" w:hAnsiTheme="minorHAnsi" w:cstheme="minorHAnsi"/>
-        </w:rPr>
-      </w:pPr>
-      <w:r>
-        <w:rPr>
-          <w:rFonts w:asciiTheme="minorHAnsi" w:hAnsiTheme="minorHAnsi" w:cstheme="minorHAnsi"/>
-        </w:rPr>
-        <w:t xml:space="preserve"> </w:t>
-      </w:r>
-      <w:proofErr w:type="gramStart"/>
-      <w:r>
-        <w:rPr>
-          <w:rFonts w:asciiTheme="minorHAnsi" w:hAnsiTheme="minorHAnsi" w:cstheme="minorHAnsi"/>
-        </w:rPr>
-        <w:t>When</w:t>
-      </w:r>
-      <w:proofErr w:type="gramEnd"/>
-      <w:r>
-        <w:rPr>
-          <w:rFonts w:asciiTheme="minorHAnsi" w:hAnsiTheme="minorHAnsi" w:cstheme="minorHAnsi"/>
-        </w:rPr>
-        <w:t xml:space="preserve"> students enter the school: the registration process cannot be obtained in time, and the welcome scene is disordered;</w:t>
-      </w:r>
-    </w:p>
-    <w:p>
-      <w:pPr>
-        <w:rPr>
-          <w:rFonts w:asciiTheme="minorHAnsi" w:hAnsiTheme="minorHAnsi" w:cstheme="minorHAnsi"/>
-        </w:rPr>
-      </w:pPr>
-      <w:r>
-        <w:rPr>
-          <w:rFonts w:asciiTheme="minorHAnsi" w:hAnsiTheme="minorHAnsi" w:cstheme="minorHAnsi"/>
-        </w:rPr>
-        <w:t xml:space="preserve"> </w:t>
-      </w:r>
-      <w:proofErr w:type="gramStart"/>
-      <w:r>
-        <w:rPr>
-          <w:rFonts w:asciiTheme="minorHAnsi" w:hAnsiTheme="minorHAnsi" w:cstheme="minorHAnsi"/>
-        </w:rPr>
-        <w:t>When</w:t>
-      </w:r>
-      <w:proofErr w:type="gramEnd"/>
-      <w:r>
-        <w:rPr>
-          <w:rFonts w:asciiTheme="minorHAnsi" w:hAnsiTheme="minorHAnsi" w:cstheme="minorHAnsi"/>
-        </w:rPr>
-        <w:t xml:space="preserve"> students are at school: all kinds of application services need to fill in a lot of duplicate information, which is very complicated;</w:t>
-      </w:r>
-    </w:p>
-    <w:p>
-      <w:pPr>
-        <w:rPr>
-          <w:rFonts w:asciiTheme="minorHAnsi" w:hAnsiTheme="minorHAnsi" w:cstheme="minorHAnsi"/>
-        </w:rPr>
-      </w:pPr>
-      <w:r>
-        <w:rPr>
-          <w:rFonts w:asciiTheme="minorHAnsi" w:hAnsiTheme="minorHAnsi" w:cstheme="minorHAnsi"/>
-        </w:rPr>
-        <w:t> When the student leaves school: I don’t know the approval of the school leaving procedure, and still need to go to each business department to line up and seal;</w:t>
-      </w:r>
-    </w:p>
-    <w:p>
-      <w:pPr>
-        <w:rPr>
-          <w:rFonts w:asciiTheme="minorHAnsi" w:hAnsiTheme="minorHAnsi" w:cstheme="minorHAnsi"/>
-        </w:rPr>
-      </w:pPr>
-      <w:r>
-        <w:rPr>
-          <w:rFonts w:asciiTheme="minorHAnsi" w:hAnsiTheme="minorHAnsi" w:cstheme="minorHAnsi"/>
-        </w:rPr>
-        <w:t>At the end of the year: At the end of the year, the summary is filled out. It is still necessary to go to each system to calculate the workload and scientific research. It cannot be obtained and generated through the system.</w:t>
-      </w:r>
-    </w:p>
-    <w:p>
-      <w:pPr>
-        <w:rPr>
-          <w:rFonts w:asciiTheme="minorHAnsi" w:hAnsiTheme="minorHAnsi" w:cstheme="minorHAnsi"/>
-        </w:rPr>
-      </w:pPr>
-      <w:r>
-        <w:rPr>
-          <w:rFonts w:asciiTheme="minorHAnsi" w:hAnsiTheme="minorHAnsi" w:cstheme="minorHAnsi"/>
-        </w:rPr>
-        <w:t> ......</w:t>
-      </w:r>
+        <w:t xml:space="preserve">The information of the student office and the logistics department is not uniform, and it is difficult for students to </w:t>
+      </w:r>
+      <w:r>
+        <w:rPr>
+          <w:rFonts w:asciiTheme="minorHAnsi" w:hAnsiTheme="minorHAnsi" w:cstheme="minorHAnsi"/>
+        </w:rPr>
+        <w:t xml:space="preserve">deal with unexpected situations. For example, </w:t>
+      </w:r>
+      <w:r>
+        <w:rPr>
+          <w:rFonts w:asciiTheme="minorHAnsi" w:hAnsiTheme="minorHAnsi" w:cstheme="minorHAnsi"/>
+        </w:rPr>
+        <w:t>some</w:t>
+      </w:r>
+      <w:r>
+        <w:rPr>
+          <w:rFonts w:asciiTheme="minorHAnsi" w:hAnsiTheme="minorHAnsi" w:cstheme="minorHAnsi"/>
+        </w:rPr>
+        <w:t xml:space="preserve"> student’s personal tutor </w:t>
+      </w:r>
+      <w:r>
+        <w:rPr>
+          <w:rFonts w:asciiTheme="minorHAnsi" w:hAnsiTheme="minorHAnsi" w:cstheme="minorHAnsi"/>
+        </w:rPr>
+        <w:t xml:space="preserve">has resigned </w:t>
+      </w:r>
+      <w:r>
+        <w:rPr>
+          <w:rFonts w:asciiTheme="minorHAnsi" w:hAnsiTheme="minorHAnsi" w:cstheme="minorHAnsi"/>
+        </w:rPr>
+        <w:t xml:space="preserve">but </w:t>
+      </w:r>
+      <w:r>
+        <w:rPr>
+          <w:rFonts w:asciiTheme="minorHAnsi" w:hAnsiTheme="minorHAnsi" w:cstheme="minorHAnsi"/>
+        </w:rPr>
+        <w:t>their</w:t>
+      </w:r>
+      <w:r>
+        <w:rPr>
+          <w:rStyle w:val="shorttext"/>
+          <w:rFonts w:asciiTheme="minorHAnsi" w:hAnsiTheme="minorHAnsi" w:cstheme="minorHAnsi"/>
+          <w:color w:val="222222"/>
+          <w:lang w:val="en"/>
+        </w:rPr>
+        <w:t xml:space="preserve"> data was not updated in time</w:t>
+      </w:r>
+      <w:r>
+        <w:rPr>
+          <w:rFonts w:asciiTheme="minorHAnsi" w:hAnsiTheme="minorHAnsi" w:cstheme="minorHAnsi"/>
+        </w:rPr>
+        <w:t>.</w:t>
+      </w:r>
+    </w:p>
+    <w:p>
+      <w:pPr>
+        <w:rPr>
+          <w:rFonts w:asciiTheme="minorHAnsi" w:hAnsiTheme="minorHAnsi" w:cstheme="minorHAnsi"/>
+        </w:rPr>
+      </w:pPr>
+    </w:p>
+    <w:p>
+      <w:pPr>
+        <w:pStyle w:val="Caption"/>
+        <w:keepNext/>
+      </w:pPr>
+    </w:p>
+    <w:p>
+      <w:pPr>
+        <w:keepNext/>
+      </w:pPr>
+      <w:r>
+        <w:rPr>
+          <w:rFonts w:ascii="Arial" w:hAnsi="Arial" w:cs="Arial"/>
+          <w:noProof/>
+          <w:color w:val="FFFFFF"/>
+          <w:sz w:val="20"/>
+          <w:szCs w:val="20"/>
+        </w:rPr>
+        <w:drawing>
+          <wp:inline distT="0" distB="0" distL="0" distR="0" wp14:anchorId="4B51AB73" wp14:editId="172B4567">
+            <wp:extent cx="2628900" cy="1543050"/>
+            <wp:effectExtent l="0" t="0" r="0" b="0"/>
+            <wp:docPr id="1" name="Picture 1" descr="See the source image"/>
+            <wp:cNvGraphicFramePr>
+              <a:graphicFrameLocks xmlns:a="http://schemas.openxmlformats.org/drawingml/2006/main" noChangeAspect="1"/>
+            </wp:cNvGraphicFramePr>
+            <a:graphic xmlns:a="http://schemas.openxmlformats.org/drawingml/2006/main">
+              <a:graphicData uri="http://schemas.openxmlformats.org/drawingml/2006/picture">
+                <pic:pic xmlns:pic="http://schemas.openxmlformats.org/drawingml/2006/picture">
+                  <pic:nvPicPr>
+                    <pic:cNvPr id="0" name="Picture 1" descr="See the source image"/>
+                    <pic:cNvPicPr>
+                      <a:picLocks noChangeAspect="1" noChangeArrowheads="1"/>
+                    </pic:cNvPicPr>
+                  </pic:nvPicPr>
+                  <pic:blipFill>
+                    <a:blip r:embed="rId11">
+                      <a:extLst>
+                        <a:ext uri="{28A0092B-C50C-407E-A947-70E740481C1C}">
+                          <a14:useLocalDpi xmlns:a14="http://schemas.microsoft.com/office/drawing/2010/main" val="0"/>
+                        </a:ext>
+                      </a:extLst>
+                    </a:blip>
+                    <a:srcRect/>
+                    <a:stretch>
+                      <a:fillRect/>
+                    </a:stretch>
+                  </pic:blipFill>
+                  <pic:spPr bwMode="auto">
+                    <a:xfrm>
+                      <a:off x="0" y="0"/>
+                      <a:ext cx="2650358" cy="1555645"/>
+                    </a:xfrm>
+                    <a:prstGeom prst="rect">
+                      <a:avLst/>
+                    </a:prstGeom>
+                    <a:noFill/>
+                    <a:ln>
+                      <a:noFill/>
+                    </a:ln>
+                  </pic:spPr>
+                </pic:pic>
+              </a:graphicData>
+            </a:graphic>
+          </wp:inline>
+        </w:drawing>
+      </w:r>
+    </w:p>
+    <w:p>
+      <w:pPr>
+        <w:pStyle w:val="Caption"/>
+        <w:ind w:firstLine="720"/>
+        <w:rPr>
+          <w:rFonts w:asciiTheme="minorHAnsi" w:hAnsiTheme="minorHAnsi" w:cstheme="minorHAnsi"/>
+        </w:rPr>
+      </w:pPr>
+      <w:r>
+        <w:t xml:space="preserve">Figure </w:t>
+      </w:r>
+      <w:fldSimple w:instr=" SEQ Figure \* ARABIC ">
+        <w:r>
+          <w:rPr>
+            <w:noProof/>
+          </w:rPr>
+          <w:t>1</w:t>
+        </w:r>
+      </w:fldSimple>
+      <w:r>
+        <w:t xml:space="preserve"> - </w:t>
+      </w:r>
+      <w:r>
+        <w:rPr>
+          <w:rFonts w:asciiTheme="minorHAnsi" w:hAnsiTheme="minorHAnsi" w:cstheme="minorHAnsi"/>
+          <w:color w:val="333333"/>
+          <w:shd w:val="clear" w:color="auto" w:fill="FFFFFF"/>
+        </w:rPr>
+        <w:t xml:space="preserve">Information Isolated </w:t>
+      </w:r>
+      <w:r>
+        <w:rPr>
+          <w:rFonts w:asciiTheme="minorHAnsi" w:hAnsiTheme="minorHAnsi" w:cstheme="minorHAnsi"/>
+          <w:color w:val="333333"/>
+          <w:shd w:val="clear" w:color="auto" w:fill="FFFFFF"/>
+        </w:rPr>
+        <w:t>Island</w:t>
+      </w:r>
+      <w:r>
+        <w:rPr>
+          <w:rFonts w:asciiTheme="minorHAnsi" w:hAnsiTheme="minorHAnsi" w:cstheme="minorHAnsi"/>
+          <w:color w:val="333333"/>
+          <w:shd w:val="clear" w:color="auto" w:fill="FFFFFF"/>
+        </w:rPr>
+        <w:t>s [</w:t>
+      </w:r>
+      <w:r>
+        <w:rPr>
+          <w:rFonts w:asciiTheme="minorHAnsi" w:hAnsiTheme="minorHAnsi" w:cstheme="minorHAnsi"/>
+          <w:color w:val="333333"/>
+          <w:shd w:val="clear" w:color="auto" w:fill="FFFFFF"/>
+        </w:rPr>
+        <w:t>4]</w:t>
+      </w:r>
+    </w:p>
+    <w:p>
+      <w:pPr>
+        <w:rPr>
+          <w:rFonts w:asciiTheme="minorHAnsi" w:hAnsiTheme="minorHAnsi" w:cstheme="minorHAnsi"/>
+        </w:rPr>
+      </w:pPr>
+    </w:p>
+    <w:p>
+      <w:pPr>
+        <w:rPr>
+          <w:rFonts w:asciiTheme="minorHAnsi" w:hAnsiTheme="minorHAnsi" w:cstheme="minorHAnsi"/>
+        </w:rPr>
+      </w:pPr>
+    </w:p>
+    <w:p>
+      <w:pPr>
+        <w:rPr>
+          <w:rFonts w:asciiTheme="minorHAnsi" w:hAnsiTheme="minorHAnsi" w:cstheme="minorHAnsi"/>
+        </w:rPr>
+      </w:pPr>
     </w:p>
     <w:p>
       <w:pPr>
@@ -1250,20 +1476,627 @@
           <w:rFonts w:asciiTheme="minorHAnsi" w:hAnsiTheme="minorHAnsi" w:cstheme="minorHAnsi"/>
         </w:rPr>
         <w:lastRenderedPageBreak/>
-        <w:t>3. Individual departmental information systems (such as educational administration, library management, asset management, etc.) are difficult to stand on their own information sets, conduct comprehensive information inquiry and decision analysis of the entire school, and the benefits that each application system can exert are not Better use and mining.</w:t>
-      </w:r>
-    </w:p>
-    <w:p>
-      <w:pPr>
-        <w:rPr>
-          <w:rFonts w:asciiTheme="minorHAnsi" w:hAnsiTheme="minorHAnsi" w:cstheme="minorHAnsi"/>
-        </w:rPr>
-      </w:pPr>
-      <w:r>
-        <w:rPr>
-          <w:rFonts w:asciiTheme="minorHAnsi" w:hAnsiTheme="minorHAnsi" w:cstheme="minorHAnsi"/>
-        </w:rPr>
-        <w:t>The overall situation statistics of the whole school are not comprehensive, not timely and inaccurate;</w:t>
+        <w:t>2. Lack of</w:t>
+      </w:r>
+      <w:r>
+        <w:rPr>
+          <w:rFonts w:asciiTheme="minorHAnsi" w:hAnsiTheme="minorHAnsi" w:cstheme="minorHAnsi"/>
+        </w:rPr>
+        <w:t xml:space="preserve"> a </w:t>
+      </w:r>
+      <w:r>
+        <w:rPr>
+          <w:rFonts w:asciiTheme="minorHAnsi" w:hAnsiTheme="minorHAnsi" w:cstheme="minorHAnsi"/>
+        </w:rPr>
+        <w:t>platform</w:t>
+      </w:r>
+      <w:r>
+        <w:rPr>
+          <w:rFonts w:asciiTheme="minorHAnsi" w:hAnsiTheme="minorHAnsi" w:cstheme="minorHAnsi"/>
+        </w:rPr>
+        <w:t xml:space="preserve"> for</w:t>
+      </w:r>
+      <w:r>
+        <w:rPr>
+          <w:rFonts w:asciiTheme="minorHAnsi" w:hAnsiTheme="minorHAnsi" w:cstheme="minorHAnsi"/>
+        </w:rPr>
+        <w:t xml:space="preserve"> campus information centralized application and display, independent application system leads to lack of collaborative work ability, and lack </w:t>
+      </w:r>
+      <w:r>
+        <w:rPr>
+          <w:rFonts w:asciiTheme="minorHAnsi" w:hAnsiTheme="minorHAnsi" w:cstheme="minorHAnsi"/>
+        </w:rPr>
+        <w:t>the</w:t>
+      </w:r>
+      <w:r>
+        <w:rPr>
+          <w:rFonts w:asciiTheme="minorHAnsi" w:hAnsiTheme="minorHAnsi" w:cstheme="minorHAnsi"/>
+        </w:rPr>
+        <w:t xml:space="preserve"> ability to provide users with personalized information services. </w:t>
+      </w:r>
+      <w:r>
+        <w:rPr>
+          <w:rFonts w:asciiTheme="minorHAnsi" w:hAnsiTheme="minorHAnsi" w:cstheme="minorHAnsi"/>
+        </w:rPr>
+        <w:t>I</w:t>
+      </w:r>
+      <w:r>
+        <w:rPr>
+          <w:rFonts w:asciiTheme="minorHAnsi" w:hAnsiTheme="minorHAnsi" w:cstheme="minorHAnsi"/>
+        </w:rPr>
+        <w:t xml:space="preserve">nformation services for teachers and students </w:t>
+      </w:r>
+      <w:r>
+        <w:rPr>
+          <w:rFonts w:asciiTheme="minorHAnsi" w:hAnsiTheme="minorHAnsi" w:cstheme="minorHAnsi"/>
+        </w:rPr>
+        <w:t>may</w:t>
+      </w:r>
+      <w:r>
+        <w:rPr>
+          <w:rFonts w:asciiTheme="minorHAnsi" w:hAnsiTheme="minorHAnsi" w:cstheme="minorHAnsi"/>
+        </w:rPr>
+        <w:t xml:space="preserve"> not have a good application experience.</w:t>
+      </w:r>
+    </w:p>
+    <w:p>
+      <w:pPr>
+        <w:rPr>
+          <w:rFonts w:asciiTheme="minorHAnsi" w:hAnsiTheme="minorHAnsi" w:cstheme="minorHAnsi"/>
+        </w:rPr>
+      </w:pPr>
+      <w:r>
+        <w:rPr>
+          <w:rFonts w:asciiTheme="minorHAnsi" w:hAnsiTheme="minorHAnsi" w:cstheme="minorHAnsi"/>
+        </w:rPr>
+        <w:t>When students enter the school:</w:t>
+      </w:r>
+      <w:r>
+        <w:rPr>
+          <w:rFonts w:asciiTheme="minorHAnsi" w:hAnsiTheme="minorHAnsi" w:cstheme="minorHAnsi"/>
+        </w:rPr>
+        <w:t xml:space="preserve"> a few students </w:t>
+      </w:r>
+      <w:r>
+        <w:rPr>
+          <w:rFonts w:asciiTheme="minorHAnsi" w:hAnsiTheme="minorHAnsi" w:cstheme="minorHAnsi"/>
+        </w:rPr>
+        <w:t>cannot be obtained</w:t>
+      </w:r>
+      <w:r>
+        <w:rPr>
+          <w:rFonts w:asciiTheme="minorHAnsi" w:hAnsiTheme="minorHAnsi" w:cstheme="minorHAnsi"/>
+        </w:rPr>
+        <w:t xml:space="preserve"> the </w:t>
+      </w:r>
+      <w:r>
+        <w:rPr>
+          <w:rFonts w:asciiTheme="minorHAnsi" w:hAnsiTheme="minorHAnsi" w:cstheme="minorHAnsi"/>
+        </w:rPr>
+        <w:t xml:space="preserve">information of </w:t>
+      </w:r>
+      <w:r>
+        <w:rPr>
+          <w:rFonts w:asciiTheme="minorHAnsi" w:hAnsiTheme="minorHAnsi" w:cstheme="minorHAnsi"/>
+        </w:rPr>
+        <w:t xml:space="preserve">registration process in time, and the </w:t>
+      </w:r>
+      <w:r>
+        <w:rPr>
+          <w:rFonts w:asciiTheme="minorHAnsi" w:hAnsiTheme="minorHAnsi" w:cstheme="minorHAnsi"/>
+        </w:rPr>
+        <w:t xml:space="preserve">MBC’s </w:t>
+      </w:r>
+      <w:r>
+        <w:rPr>
+          <w:rFonts w:asciiTheme="minorHAnsi" w:hAnsiTheme="minorHAnsi" w:cstheme="minorHAnsi"/>
+        </w:rPr>
+        <w:t>welcome scene</w:t>
+      </w:r>
+      <w:r>
+        <w:rPr>
+          <w:rFonts w:asciiTheme="minorHAnsi" w:hAnsiTheme="minorHAnsi" w:cstheme="minorHAnsi"/>
+        </w:rPr>
+        <w:t xml:space="preserve"> is hard to find</w:t>
+      </w:r>
+      <w:r>
+        <w:rPr>
+          <w:rFonts w:asciiTheme="minorHAnsi" w:hAnsiTheme="minorHAnsi" w:cstheme="minorHAnsi"/>
+        </w:rPr>
+        <w:t>;</w:t>
+      </w:r>
+    </w:p>
+    <w:p>
+      <w:pPr>
+        <w:rPr>
+          <w:rFonts w:asciiTheme="minorHAnsi" w:hAnsiTheme="minorHAnsi" w:cstheme="minorHAnsi"/>
+        </w:rPr>
+      </w:pPr>
+      <w:r>
+        <w:rPr>
+          <w:rFonts w:asciiTheme="minorHAnsi" w:hAnsiTheme="minorHAnsi" w:cstheme="minorHAnsi"/>
+        </w:rPr>
+        <w:t xml:space="preserve">When students </w:t>
+      </w:r>
+      <w:r>
+        <w:rPr>
+          <w:rFonts w:asciiTheme="minorHAnsi" w:hAnsiTheme="minorHAnsi" w:cstheme="minorHAnsi"/>
+        </w:rPr>
+        <w:t>study</w:t>
+      </w:r>
+      <w:r>
+        <w:rPr>
+          <w:rFonts w:asciiTheme="minorHAnsi" w:hAnsiTheme="minorHAnsi" w:cstheme="minorHAnsi"/>
+        </w:rPr>
+        <w:t xml:space="preserve"> at school: </w:t>
+      </w:r>
+      <w:r>
+        <w:rPr>
+          <w:rFonts w:asciiTheme="minorHAnsi" w:hAnsiTheme="minorHAnsi" w:cstheme="minorHAnsi"/>
+        </w:rPr>
+        <w:t xml:space="preserve">For </w:t>
+      </w:r>
+      <w:r>
+        <w:rPr>
+          <w:rFonts w:asciiTheme="minorHAnsi" w:hAnsiTheme="minorHAnsi" w:cstheme="minorHAnsi"/>
+        </w:rPr>
+        <w:t>all kinds of application services</w:t>
+      </w:r>
+      <w:r>
+        <w:rPr>
+          <w:rFonts w:asciiTheme="minorHAnsi" w:hAnsiTheme="minorHAnsi" w:cstheme="minorHAnsi"/>
+        </w:rPr>
+        <w:t xml:space="preserve"> students</w:t>
+      </w:r>
+      <w:r>
+        <w:rPr>
+          <w:rFonts w:asciiTheme="minorHAnsi" w:hAnsiTheme="minorHAnsi" w:cstheme="minorHAnsi"/>
+        </w:rPr>
+        <w:t xml:space="preserve"> need to fill in a lot of duplicate information, which is very complicated;</w:t>
+      </w:r>
+    </w:p>
+    <w:p>
+      <w:pPr>
+        <w:rPr>
+          <w:rFonts w:asciiTheme="minorHAnsi" w:hAnsiTheme="minorHAnsi" w:cstheme="minorHAnsi"/>
+        </w:rPr>
+      </w:pPr>
+      <w:r>
+        <w:rPr>
+          <w:rFonts w:asciiTheme="minorHAnsi" w:hAnsiTheme="minorHAnsi" w:cstheme="minorHAnsi"/>
+        </w:rPr>
+        <w:t xml:space="preserve">When the student leaves school: </w:t>
+      </w:r>
+      <w:r>
+        <w:rPr>
+          <w:rFonts w:asciiTheme="minorHAnsi" w:hAnsiTheme="minorHAnsi" w:cstheme="minorHAnsi"/>
+        </w:rPr>
+        <w:t>Student not clear</w:t>
+      </w:r>
+      <w:r>
+        <w:rPr>
+          <w:rFonts w:asciiTheme="minorHAnsi" w:hAnsiTheme="minorHAnsi" w:cstheme="minorHAnsi"/>
+        </w:rPr>
+        <w:t xml:space="preserve"> the </w:t>
+      </w:r>
+      <w:r>
+        <w:rPr>
+          <w:rFonts w:asciiTheme="minorHAnsi" w:hAnsiTheme="minorHAnsi" w:cstheme="minorHAnsi"/>
+        </w:rPr>
+        <w:t>detail</w:t>
+      </w:r>
+      <w:r>
+        <w:rPr>
+          <w:rFonts w:asciiTheme="minorHAnsi" w:hAnsiTheme="minorHAnsi" w:cstheme="minorHAnsi"/>
+        </w:rPr>
+        <w:t xml:space="preserve"> of the school leaving procedure</w:t>
+      </w:r>
+      <w:r>
+        <w:rPr>
+          <w:rFonts w:asciiTheme="minorHAnsi" w:hAnsiTheme="minorHAnsi" w:cstheme="minorHAnsi"/>
+        </w:rPr>
+        <w:t xml:space="preserve"> on Queens Online</w:t>
+      </w:r>
+      <w:r>
+        <w:rPr>
+          <w:rFonts w:asciiTheme="minorHAnsi" w:hAnsiTheme="minorHAnsi" w:cstheme="minorHAnsi"/>
+        </w:rPr>
+        <w:t xml:space="preserve">, and still need to go to each </w:t>
+      </w:r>
+      <w:r>
+        <w:rPr>
+          <w:rFonts w:asciiTheme="minorHAnsi" w:hAnsiTheme="minorHAnsi" w:cstheme="minorHAnsi"/>
+        </w:rPr>
+        <w:t>school</w:t>
+      </w:r>
+      <w:r>
+        <w:rPr>
+          <w:rFonts w:asciiTheme="minorHAnsi" w:hAnsiTheme="minorHAnsi" w:cstheme="minorHAnsi"/>
+        </w:rPr>
+        <w:t xml:space="preserve"> department to </w:t>
+      </w:r>
+      <w:r>
+        <w:rPr>
+          <w:rFonts w:asciiTheme="minorHAnsi" w:hAnsiTheme="minorHAnsi" w:cstheme="minorHAnsi"/>
+        </w:rPr>
+        <w:t>wait for a</w:t>
+      </w:r>
+      <w:r>
+        <w:rPr>
+          <w:rFonts w:asciiTheme="minorHAnsi" w:hAnsiTheme="minorHAnsi" w:cstheme="minorHAnsi"/>
+        </w:rPr>
+        <w:t xml:space="preserve"> seal;</w:t>
+      </w:r>
+    </w:p>
+    <w:p>
+      <w:pPr>
+        <w:rPr>
+          <w:rFonts w:asciiTheme="minorHAnsi" w:hAnsiTheme="minorHAnsi" w:cstheme="minorHAnsi"/>
+        </w:rPr>
+      </w:pPr>
+      <w:r>
+        <w:rPr>
+          <w:rFonts w:asciiTheme="minorHAnsi" w:hAnsiTheme="minorHAnsi" w:cstheme="minorHAnsi"/>
+        </w:rPr>
+        <w:t xml:space="preserve">When </w:t>
+      </w:r>
+      <w:r>
+        <w:rPr>
+          <w:rFonts w:asciiTheme="minorHAnsi" w:hAnsiTheme="minorHAnsi" w:cstheme="minorHAnsi"/>
+        </w:rPr>
+        <w:t>teachers a</w:t>
+      </w:r>
+      <w:r>
+        <w:rPr>
+          <w:rFonts w:asciiTheme="minorHAnsi" w:hAnsiTheme="minorHAnsi" w:cstheme="minorHAnsi"/>
+        </w:rPr>
+        <w:t>t the end of the year:</w:t>
+      </w:r>
+      <w:r>
+        <w:rPr>
+          <w:rFonts w:asciiTheme="minorHAnsi" w:hAnsiTheme="minorHAnsi" w:cstheme="minorHAnsi"/>
+        </w:rPr>
+        <w:t xml:space="preserve"> For filling </w:t>
+      </w:r>
+      <w:r>
+        <w:rPr>
+          <w:rFonts w:asciiTheme="minorHAnsi" w:hAnsiTheme="minorHAnsi" w:cstheme="minorHAnsi"/>
+        </w:rPr>
+        <w:t>the end of the</w:t>
+      </w:r>
+      <w:r>
+        <w:rPr>
+          <w:rFonts w:asciiTheme="minorHAnsi" w:hAnsiTheme="minorHAnsi" w:cstheme="minorHAnsi"/>
+        </w:rPr>
+        <w:t xml:space="preserve"> year</w:t>
+      </w:r>
+      <w:r>
+        <w:rPr>
+          <w:rFonts w:asciiTheme="minorHAnsi" w:hAnsiTheme="minorHAnsi" w:cstheme="minorHAnsi"/>
+        </w:rPr>
+        <w:t xml:space="preserve"> summary</w:t>
+      </w:r>
+      <w:r>
+        <w:rPr>
+          <w:rFonts w:asciiTheme="minorHAnsi" w:hAnsiTheme="minorHAnsi" w:cstheme="minorHAnsi"/>
+        </w:rPr>
+        <w:t>,</w:t>
+      </w:r>
+      <w:r>
+        <w:rPr>
+          <w:rFonts w:asciiTheme="minorHAnsi" w:hAnsiTheme="minorHAnsi" w:cstheme="minorHAnsi"/>
+        </w:rPr>
+        <w:t xml:space="preserve"> </w:t>
+      </w:r>
+      <w:r>
+        <w:rPr>
+          <w:rFonts w:asciiTheme="minorHAnsi" w:hAnsiTheme="minorHAnsi" w:cstheme="minorHAnsi"/>
+        </w:rPr>
+        <w:t>it</w:t>
+      </w:r>
+      <w:r>
+        <w:rPr>
+          <w:rFonts w:asciiTheme="minorHAnsi" w:hAnsiTheme="minorHAnsi" w:cstheme="minorHAnsi"/>
+        </w:rPr>
+        <w:t xml:space="preserve"> is still necessary to go to each </w:t>
+      </w:r>
+      <w:r>
+        <w:rPr>
+          <w:rFonts w:asciiTheme="minorHAnsi" w:hAnsiTheme="minorHAnsi" w:cstheme="minorHAnsi"/>
+        </w:rPr>
+        <w:t>department</w:t>
+      </w:r>
+      <w:r>
+        <w:rPr>
+          <w:rFonts w:asciiTheme="minorHAnsi" w:hAnsiTheme="minorHAnsi" w:cstheme="minorHAnsi"/>
+        </w:rPr>
+        <w:t xml:space="preserve"> to calculate the workload and scientific research. It cannot be obtained and generated through the</w:t>
+      </w:r>
+      <w:r>
+        <w:rPr>
+          <w:rFonts w:asciiTheme="minorHAnsi" w:hAnsiTheme="minorHAnsi" w:cstheme="minorHAnsi"/>
+        </w:rPr>
+        <w:t xml:space="preserve"> information</w:t>
+      </w:r>
+      <w:r>
+        <w:rPr>
+          <w:rFonts w:asciiTheme="minorHAnsi" w:hAnsiTheme="minorHAnsi" w:cstheme="minorHAnsi"/>
+        </w:rPr>
+        <w:t xml:space="preserve"> system.</w:t>
+      </w:r>
+    </w:p>
+    <w:p>
+      <w:pPr>
+        <w:rPr>
+          <w:rFonts w:asciiTheme="minorHAnsi" w:hAnsiTheme="minorHAnsi" w:cstheme="minorHAnsi"/>
+        </w:rPr>
+      </w:pPr>
+    </w:p>
+    <w:p>
+      <w:pPr>
+        <w:rPr>
+          <w:rFonts w:asciiTheme="minorHAnsi" w:hAnsiTheme="minorHAnsi" w:cstheme="minorHAnsi"/>
+        </w:rPr>
+      </w:pPr>
+      <w:r>
+        <w:rPr>
+          <w:rFonts w:asciiTheme="minorHAnsi" w:hAnsiTheme="minorHAnsi" w:cstheme="minorHAnsi"/>
+        </w:rPr>
+        <w:t>3. Individual departmental information systems (such as</w:t>
+      </w:r>
+      <w:r>
+        <w:rPr>
+          <w:rFonts w:asciiTheme="minorHAnsi" w:hAnsiTheme="minorHAnsi" w:cstheme="minorHAnsi"/>
+        </w:rPr>
+        <w:t xml:space="preserve"> system of</w:t>
+      </w:r>
+      <w:r>
+        <w:rPr>
+          <w:rFonts w:asciiTheme="minorHAnsi" w:hAnsiTheme="minorHAnsi" w:cstheme="minorHAnsi"/>
+        </w:rPr>
+        <w:t xml:space="preserve"> educational administration, library management, asset man</w:t>
+      </w:r>
+      <w:r>
+        <w:rPr>
+          <w:rFonts w:asciiTheme="minorHAnsi" w:hAnsiTheme="minorHAnsi" w:cstheme="minorHAnsi"/>
+        </w:rPr>
+        <w:t>agement, etc.) are difficult to execute</w:t>
+      </w:r>
+      <w:r>
+        <w:rPr>
+          <w:rFonts w:asciiTheme="minorHAnsi" w:hAnsiTheme="minorHAnsi" w:cstheme="minorHAnsi"/>
+        </w:rPr>
+        <w:t xml:space="preserve"> comprehensive information inquiry and decision analysis </w:t>
+      </w:r>
+      <w:r>
+        <w:rPr>
+          <w:rFonts w:asciiTheme="minorHAnsi" w:hAnsiTheme="minorHAnsi" w:cstheme="minorHAnsi"/>
+        </w:rPr>
+        <w:t>for</w:t>
+      </w:r>
+      <w:r>
+        <w:rPr>
+          <w:rFonts w:asciiTheme="minorHAnsi" w:hAnsiTheme="minorHAnsi" w:cstheme="minorHAnsi"/>
+        </w:rPr>
+        <w:t xml:space="preserve"> the entire school</w:t>
+      </w:r>
+      <w:r>
+        <w:rPr>
+          <w:rFonts w:asciiTheme="minorHAnsi" w:hAnsiTheme="minorHAnsi" w:cstheme="minorHAnsi"/>
+        </w:rPr>
+        <w:t xml:space="preserve"> because only</w:t>
+      </w:r>
+      <w:r>
+        <w:rPr>
+          <w:rFonts w:asciiTheme="minorHAnsi" w:hAnsiTheme="minorHAnsi" w:cstheme="minorHAnsi"/>
+        </w:rPr>
+        <w:t xml:space="preserve"> base on their own information sets. A</w:t>
+      </w:r>
+      <w:r>
+        <w:rPr>
+          <w:rFonts w:asciiTheme="minorHAnsi" w:hAnsiTheme="minorHAnsi" w:cstheme="minorHAnsi"/>
+        </w:rPr>
+        <w:t>nd</w:t>
+      </w:r>
+      <w:r>
+        <w:rPr>
+          <w:rFonts w:asciiTheme="minorHAnsi" w:hAnsiTheme="minorHAnsi" w:cstheme="minorHAnsi"/>
+        </w:rPr>
+        <w:t xml:space="preserve"> also</w:t>
+      </w:r>
+      <w:r>
+        <w:rPr>
+          <w:rFonts w:asciiTheme="minorHAnsi" w:hAnsiTheme="minorHAnsi" w:cstheme="minorHAnsi"/>
+        </w:rPr>
+        <w:t xml:space="preserve"> the </w:t>
+      </w:r>
+      <w:r>
+        <w:rPr>
+          <w:rFonts w:asciiTheme="minorHAnsi" w:hAnsiTheme="minorHAnsi" w:cstheme="minorHAnsi"/>
+        </w:rPr>
+        <w:t>influence</w:t>
+      </w:r>
+      <w:r>
+        <w:rPr>
+          <w:rFonts w:asciiTheme="minorHAnsi" w:hAnsiTheme="minorHAnsi" w:cstheme="minorHAnsi"/>
+        </w:rPr>
+        <w:t xml:space="preserve"> that each application system </w:t>
+      </w:r>
+      <w:r>
+        <w:rPr>
+          <w:rFonts w:asciiTheme="minorHAnsi" w:hAnsiTheme="minorHAnsi" w:cstheme="minorHAnsi"/>
+        </w:rPr>
+        <w:t>could</w:t>
+      </w:r>
+      <w:r>
+        <w:rPr>
+          <w:rFonts w:asciiTheme="minorHAnsi" w:hAnsiTheme="minorHAnsi" w:cstheme="minorHAnsi"/>
+        </w:rPr>
+        <w:t xml:space="preserve"> exert </w:t>
+      </w:r>
+      <w:r>
+        <w:rPr>
+          <w:rFonts w:asciiTheme="minorHAnsi" w:hAnsiTheme="minorHAnsi" w:cstheme="minorHAnsi"/>
+        </w:rPr>
+        <w:t>but</w:t>
+      </w:r>
+      <w:r>
+        <w:rPr>
+          <w:rFonts w:asciiTheme="minorHAnsi" w:hAnsiTheme="minorHAnsi" w:cstheme="minorHAnsi"/>
+        </w:rPr>
+        <w:t xml:space="preserve"> </w:t>
+      </w:r>
+      <w:r>
+        <w:rPr>
+          <w:rFonts w:asciiTheme="minorHAnsi" w:hAnsiTheme="minorHAnsi" w:cstheme="minorHAnsi"/>
+        </w:rPr>
+        <w:t>didn’t</w:t>
+      </w:r>
+      <w:r>
+        <w:rPr>
+          <w:rFonts w:asciiTheme="minorHAnsi" w:hAnsiTheme="minorHAnsi" w:cstheme="minorHAnsi"/>
+        </w:rPr>
+        <w:t xml:space="preserve"> mining</w:t>
+      </w:r>
+      <w:r>
+        <w:rPr>
+          <w:rFonts w:asciiTheme="minorHAnsi" w:hAnsiTheme="minorHAnsi" w:cstheme="minorHAnsi"/>
+        </w:rPr>
+        <w:t xml:space="preserve"> </w:t>
+      </w:r>
+      <w:r>
+        <w:rPr>
+          <w:rFonts w:asciiTheme="minorHAnsi" w:hAnsiTheme="minorHAnsi" w:cstheme="minorHAnsi"/>
+        </w:rPr>
+        <w:t>better</w:t>
+      </w:r>
+      <w:r>
+        <w:rPr>
+          <w:rFonts w:asciiTheme="minorHAnsi" w:hAnsiTheme="minorHAnsi" w:cstheme="minorHAnsi"/>
+        </w:rPr>
+        <w:t>.</w:t>
+      </w:r>
+    </w:p>
+    <w:p>
+      <w:pPr>
+        <w:rPr>
+          <w:rFonts w:asciiTheme="minorHAnsi" w:hAnsiTheme="minorHAnsi" w:cstheme="minorHAnsi"/>
+        </w:rPr>
+      </w:pPr>
+      <w:r>
+        <w:rPr>
+          <w:rFonts w:asciiTheme="minorHAnsi" w:hAnsiTheme="minorHAnsi" w:cstheme="minorHAnsi"/>
+        </w:rPr>
+        <w:t>The overall statistics of the whole school</w:t>
+      </w:r>
+      <w:r>
+        <w:rPr>
+          <w:rFonts w:asciiTheme="minorHAnsi" w:hAnsiTheme="minorHAnsi" w:cstheme="minorHAnsi"/>
+        </w:rPr>
+        <w:t xml:space="preserve"> </w:t>
+      </w:r>
+      <w:r>
+        <w:rPr>
+          <w:rFonts w:asciiTheme="minorHAnsi" w:hAnsiTheme="minorHAnsi" w:cstheme="minorHAnsi"/>
+        </w:rPr>
+        <w:t>situation</w:t>
+      </w:r>
+      <w:r>
+        <w:rPr>
+          <w:rFonts w:asciiTheme="minorHAnsi" w:hAnsiTheme="minorHAnsi" w:cstheme="minorHAnsi"/>
+        </w:rPr>
+        <w:t xml:space="preserve"> are not comprehensive,</w:t>
+      </w:r>
+      <w:r>
+        <w:rPr>
+          <w:rFonts w:asciiTheme="minorHAnsi" w:hAnsiTheme="minorHAnsi" w:cstheme="minorHAnsi"/>
+        </w:rPr>
+        <w:t xml:space="preserve"> timely</w:t>
+      </w:r>
+      <w:r>
+        <w:rPr>
+          <w:rFonts w:asciiTheme="minorHAnsi" w:hAnsiTheme="minorHAnsi" w:cstheme="minorHAnsi"/>
+        </w:rPr>
+        <w:t xml:space="preserve"> and </w:t>
+      </w:r>
+      <w:r>
+        <w:rPr>
+          <w:rFonts w:asciiTheme="minorHAnsi" w:hAnsiTheme="minorHAnsi" w:cstheme="minorHAnsi"/>
+        </w:rPr>
+        <w:t>accurate;</w:t>
+      </w:r>
+    </w:p>
+    <w:p>
+      <w:pPr>
+        <w:rPr>
+          <w:rFonts w:asciiTheme="minorHAnsi" w:hAnsiTheme="minorHAnsi" w:cstheme="minorHAnsi"/>
+        </w:rPr>
+      </w:pPr>
+      <w:r>
+        <w:rPr>
+          <w:rFonts w:asciiTheme="minorHAnsi" w:hAnsiTheme="minorHAnsi" w:cstheme="minorHAnsi"/>
+        </w:rPr>
+        <w:t>The</w:t>
+      </w:r>
+      <w:r>
+        <w:rPr>
+          <w:rFonts w:asciiTheme="minorHAnsi" w:hAnsiTheme="minorHAnsi" w:cstheme="minorHAnsi"/>
+        </w:rPr>
+        <w:t xml:space="preserve"> statistics of</w:t>
+      </w:r>
+      <w:r>
+        <w:rPr>
+          <w:rFonts w:asciiTheme="minorHAnsi" w:hAnsiTheme="minorHAnsi" w:cstheme="minorHAnsi"/>
+        </w:rPr>
+        <w:t xml:space="preserve"> </w:t>
+      </w:r>
+      <w:r>
+        <w:rPr>
+          <w:rFonts w:asciiTheme="minorHAnsi" w:hAnsiTheme="minorHAnsi" w:cstheme="minorHAnsi"/>
+        </w:rPr>
+        <w:t>enrolment</w:t>
+      </w:r>
+      <w:r>
+        <w:rPr>
+          <w:rFonts w:asciiTheme="minorHAnsi" w:hAnsiTheme="minorHAnsi" w:cstheme="minorHAnsi"/>
+        </w:rPr>
+        <w:t xml:space="preserve"> rate and </w:t>
+      </w:r>
+      <w:r>
+        <w:rPr>
+          <w:rFonts w:asciiTheme="minorHAnsi" w:hAnsiTheme="minorHAnsi" w:cstheme="minorHAnsi"/>
+        </w:rPr>
+        <w:t>tuto</w:t>
+      </w:r>
+      <w:r>
+        <w:rPr>
+          <w:rFonts w:asciiTheme="minorHAnsi" w:hAnsiTheme="minorHAnsi" w:cstheme="minorHAnsi"/>
+        </w:rPr>
+        <w:t>r-retention</w:t>
+      </w:r>
+      <w:r>
+        <w:rPr>
+          <w:rFonts w:asciiTheme="minorHAnsi" w:hAnsiTheme="minorHAnsi" w:cstheme="minorHAnsi"/>
+        </w:rPr>
+        <w:t xml:space="preserve"> rate </w:t>
+      </w:r>
+      <w:r>
+        <w:rPr>
+          <w:rFonts w:asciiTheme="minorHAnsi" w:hAnsiTheme="minorHAnsi" w:cstheme="minorHAnsi"/>
+        </w:rPr>
+        <w:t xml:space="preserve">is quite </w:t>
+      </w:r>
+      <w:r>
+        <w:rPr>
+          <w:rFonts w:asciiTheme="minorHAnsi" w:hAnsiTheme="minorHAnsi" w:cstheme="minorHAnsi"/>
+        </w:rPr>
+        <w:t>difficult</w:t>
+      </w:r>
+      <w:r>
+        <w:rPr>
+          <w:rFonts w:asciiTheme="minorHAnsi" w:hAnsiTheme="minorHAnsi" w:cstheme="minorHAnsi"/>
+        </w:rPr>
+        <w:t>.</w:t>
       </w:r>
     </w:p>
     <w:p>
@@ -1278,59 +2111,47 @@
         </w:rPr>
         <w:t xml:space="preserve">The </w:t>
       </w:r>
-      <w:proofErr w:type="spellStart"/>
-      <w:r>
-        <w:rPr>
-          <w:rFonts w:asciiTheme="minorHAnsi" w:hAnsiTheme="minorHAnsi" w:cstheme="minorHAnsi"/>
-        </w:rPr>
-        <w:t>enrollment</w:t>
-      </w:r>
-      <w:proofErr w:type="spellEnd"/>
-      <w:r>
-        <w:rPr>
-          <w:rFonts w:asciiTheme="minorHAnsi" w:hAnsiTheme="minorHAnsi" w:cstheme="minorHAnsi"/>
-        </w:rPr>
-        <w:t xml:space="preserve"> rate and employment rate are difficult to count, the teacher title is difficult to count, and the arrears statistics are difficult;</w:t>
-      </w:r>
-    </w:p>
-    <w:p>
-      <w:pPr>
-        <w:rPr>
-          <w:rFonts w:asciiTheme="minorHAnsi" w:hAnsiTheme="minorHAnsi" w:cstheme="minorHAnsi"/>
-        </w:rPr>
-      </w:pPr>
-      <w:r>
-        <w:rPr>
-          <w:rFonts w:asciiTheme="minorHAnsi" w:hAnsiTheme="minorHAnsi" w:cstheme="minorHAnsi"/>
-        </w:rPr>
-        <w:t xml:space="preserve"> </w:t>
-      </w:r>
-      <w:proofErr w:type="gramStart"/>
-      <w:r>
-        <w:rPr>
-          <w:rFonts w:asciiTheme="minorHAnsi" w:hAnsiTheme="minorHAnsi" w:cstheme="minorHAnsi"/>
-        </w:rPr>
-        <w:t>The</w:t>
-      </w:r>
-      <w:proofErr w:type="gramEnd"/>
-      <w:r>
-        <w:rPr>
-          <w:rFonts w:asciiTheme="minorHAnsi" w:hAnsiTheme="minorHAnsi" w:cstheme="minorHAnsi"/>
-        </w:rPr>
-        <w:t xml:space="preserve"> teacher commented on the bonus, and the workload and scientific research could not be counted;</w:t>
-      </w:r>
-    </w:p>
-    <w:p>
-      <w:pPr>
-        <w:rPr>
-          <w:rFonts w:asciiTheme="minorHAnsi" w:hAnsiTheme="minorHAnsi" w:cstheme="minorHAnsi"/>
-        </w:rPr>
-      </w:pPr>
-      <w:r>
-        <w:rPr>
-          <w:rFonts w:asciiTheme="minorHAnsi" w:hAnsiTheme="minorHAnsi" w:cstheme="minorHAnsi"/>
-        </w:rPr>
-        <w:t> Student award loan assessment, no reference data;</w:t>
+      <w:r>
+        <w:rPr>
+          <w:rFonts w:asciiTheme="minorHAnsi" w:hAnsiTheme="minorHAnsi" w:cstheme="minorHAnsi"/>
+        </w:rPr>
+        <w:t>assessment</w:t>
+      </w:r>
+      <w:r>
+        <w:rPr>
+          <w:rFonts w:asciiTheme="minorHAnsi" w:hAnsiTheme="minorHAnsi" w:cstheme="minorHAnsi"/>
+        </w:rPr>
+        <w:t xml:space="preserve"> of</w:t>
+      </w:r>
+      <w:r>
+        <w:rPr>
+          <w:rFonts w:asciiTheme="minorHAnsi" w:hAnsiTheme="minorHAnsi" w:cstheme="minorHAnsi"/>
+        </w:rPr>
+        <w:t xml:space="preserve"> </w:t>
+      </w:r>
+      <w:r>
+        <w:rPr>
+          <w:rFonts w:asciiTheme="minorHAnsi" w:hAnsiTheme="minorHAnsi" w:cstheme="minorHAnsi"/>
+        </w:rPr>
+        <w:t>s</w:t>
+      </w:r>
+      <w:r>
+        <w:rPr>
+          <w:rFonts w:asciiTheme="minorHAnsi" w:hAnsiTheme="minorHAnsi" w:cstheme="minorHAnsi"/>
+        </w:rPr>
+        <w:t xml:space="preserve">tudent award loan </w:t>
+      </w:r>
+      <w:r>
+        <w:rPr>
+          <w:rFonts w:asciiTheme="minorHAnsi" w:hAnsiTheme="minorHAnsi" w:cstheme="minorHAnsi"/>
+        </w:rPr>
+        <w:t>has</w:t>
+      </w:r>
+      <w:r>
+        <w:rPr>
+          <w:rFonts w:asciiTheme="minorHAnsi" w:hAnsiTheme="minorHAnsi" w:cstheme="minorHAnsi"/>
+        </w:rPr>
+        <w:t xml:space="preserve"> no reference data;</w:t>
       </w:r>
     </w:p>
     <w:p>
@@ -1345,19 +2166,107 @@
         </w:rPr>
         <w:t xml:space="preserve">The </w:t>
       </w:r>
-      <w:proofErr w:type="spellStart"/>
-      <w:r>
-        <w:rPr>
-          <w:rFonts w:asciiTheme="minorHAnsi" w:hAnsiTheme="minorHAnsi" w:cstheme="minorHAnsi"/>
-        </w:rPr>
-        <w:t>counselor</w:t>
-      </w:r>
-      <w:proofErr w:type="spellEnd"/>
-      <w:r>
-        <w:rPr>
-          <w:rFonts w:asciiTheme="minorHAnsi" w:hAnsiTheme="minorHAnsi" w:cstheme="minorHAnsi"/>
-        </w:rPr>
-        <w:t xml:space="preserve"> lacks the overall information statistics of the class being managed, and masters the overall situation of the class “scholarship, loan, arrears, attendance, grades”;</w:t>
+      <w:r>
+        <w:rPr>
+          <w:rFonts w:asciiTheme="minorHAnsi" w:hAnsiTheme="minorHAnsi" w:cstheme="minorHAnsi"/>
+        </w:rPr>
+        <w:t>personal tutor</w:t>
+      </w:r>
+      <w:r>
+        <w:rPr>
+          <w:rFonts w:asciiTheme="minorHAnsi" w:hAnsiTheme="minorHAnsi" w:cstheme="minorHAnsi"/>
+        </w:rPr>
+        <w:t xml:space="preserve"> and </w:t>
+      </w:r>
+      <w:r>
+        <w:rPr>
+          <w:rFonts w:asciiTheme="minorHAnsi" w:hAnsiTheme="minorHAnsi" w:cstheme="minorHAnsi"/>
+        </w:rPr>
+        <w:t>advisor of studies</w:t>
+      </w:r>
+      <w:r>
+        <w:rPr>
+          <w:rFonts w:asciiTheme="minorHAnsi" w:hAnsiTheme="minorHAnsi" w:cstheme="minorHAnsi"/>
+        </w:rPr>
+        <w:t xml:space="preserve"> </w:t>
+      </w:r>
+      <w:r>
+        <w:rPr>
+          <w:rFonts w:asciiTheme="minorHAnsi" w:hAnsiTheme="minorHAnsi" w:cstheme="minorHAnsi"/>
+        </w:rPr>
+        <w:t xml:space="preserve">are not easy to get </w:t>
+      </w:r>
+      <w:r>
+        <w:rPr>
+          <w:rFonts w:asciiTheme="minorHAnsi" w:hAnsiTheme="minorHAnsi" w:cstheme="minorHAnsi"/>
+        </w:rPr>
+        <w:t xml:space="preserve">newest </w:t>
+      </w:r>
+      <w:r>
+        <w:rPr>
+          <w:rFonts w:asciiTheme="minorHAnsi" w:hAnsiTheme="minorHAnsi" w:cstheme="minorHAnsi"/>
+        </w:rPr>
+        <w:t>information</w:t>
+      </w:r>
+      <w:r>
+        <w:rPr>
+          <w:rFonts w:asciiTheme="minorHAnsi" w:hAnsiTheme="minorHAnsi" w:cstheme="minorHAnsi"/>
+        </w:rPr>
+        <w:t xml:space="preserve"> </w:t>
+      </w:r>
+      <w:r>
+        <w:rPr>
+          <w:rFonts w:asciiTheme="minorHAnsi" w:hAnsiTheme="minorHAnsi" w:cstheme="minorHAnsi"/>
+        </w:rPr>
+        <w:t xml:space="preserve">about </w:t>
+      </w:r>
+      <w:r>
+        <w:rPr>
+          <w:rFonts w:asciiTheme="minorHAnsi" w:hAnsiTheme="minorHAnsi" w:cstheme="minorHAnsi"/>
+        </w:rPr>
+        <w:t>students</w:t>
+      </w:r>
+      <w:r>
+        <w:rPr>
+          <w:rFonts w:asciiTheme="minorHAnsi" w:hAnsiTheme="minorHAnsi" w:cstheme="minorHAnsi"/>
+        </w:rPr>
+        <w:t>, including</w:t>
+      </w:r>
+      <w:r>
+        <w:rPr>
+          <w:rFonts w:asciiTheme="minorHAnsi" w:hAnsiTheme="minorHAnsi" w:cstheme="minorHAnsi"/>
+        </w:rPr>
+        <w:t xml:space="preserve"> </w:t>
+      </w:r>
+      <w:r>
+        <w:rPr>
+          <w:rFonts w:asciiTheme="minorHAnsi" w:hAnsiTheme="minorHAnsi" w:cstheme="minorHAnsi"/>
+        </w:rPr>
+        <w:t>their</w:t>
+      </w:r>
+      <w:r>
+        <w:rPr>
+          <w:rFonts w:asciiTheme="minorHAnsi" w:hAnsiTheme="minorHAnsi" w:cstheme="minorHAnsi"/>
+        </w:rPr>
+        <w:t xml:space="preserve"> </w:t>
+      </w:r>
+      <w:r>
+        <w:rPr>
+          <w:rStyle w:val="shorttext"/>
+          <w:rFonts w:asciiTheme="minorHAnsi" w:hAnsiTheme="minorHAnsi" w:cstheme="minorHAnsi"/>
+          <w:color w:val="222222"/>
+          <w:lang w:val="en"/>
+        </w:rPr>
+        <w:t>Scholarships, loans, arrears, a</w:t>
+      </w:r>
+      <w:r>
+        <w:rPr>
+          <w:rStyle w:val="shorttext"/>
+          <w:rFonts w:asciiTheme="minorHAnsi" w:hAnsiTheme="minorHAnsi" w:cstheme="minorHAnsi"/>
+          <w:color w:val="222222"/>
+          <w:lang w:val="en"/>
+        </w:rPr>
+        <w:t>ttendance and so on.</w:t>
       </w:r>
     </w:p>
     <w:p>
@@ -1477,10 +2386,1141 @@
         </w:tc>
       </w:tr>
     </w:tbl>
-    <w:p>
-      <w:pPr>
-        <w:pStyle w:val="CSC4008FigureHeading"/>
-      </w:pPr>
+    <w:p/>
+    <w:p>
+      <w:pPr>
+        <w:pStyle w:val="CSC4008Heading1"/>
+      </w:pPr>
+      <w:r>
+        <w:lastRenderedPageBreak/>
+        <w:t>Opportunities</w:t>
+      </w:r>
+    </w:p>
+    <w:p>
+      <w:pPr>
+        <w:spacing w:after="200"/>
+        <w:rPr>
+          <w:rFonts w:ascii="Calibri" w:hAnsi="Calibri" w:cs="Calibri"/>
+          <w:sz w:val="22"/>
+          <w:szCs w:val="22"/>
+        </w:rPr>
+      </w:pPr>
+      <w:r>
+        <w:rPr>
+          <w:rFonts w:ascii="Calibri" w:hAnsi="Calibri" w:cs="Calibri"/>
+          <w:sz w:val="22"/>
+          <w:szCs w:val="22"/>
+        </w:rPr>
+        <w:t>Those you have identified and imagined.  Outline potential areas that could be addressed.</w:t>
+      </w:r>
+    </w:p>
+    <w:p>
+      <w:pPr>
+        <w:pStyle w:val="ListParagraph"/>
+        <w:numPr>
+          <w:ilvl w:val="0"/>
+          <w:numId w:val="3"/>
+        </w:numPr>
+        <w:ind w:firstLineChars="0"/>
+        <w:rPr>
+          <w:rFonts w:asciiTheme="minorHAnsi" w:hAnsiTheme="minorHAnsi" w:cstheme="minorHAnsi"/>
+          <w:color w:val="222222"/>
+          <w:lang w:val="en"/>
+        </w:rPr>
+      </w:pPr>
+      <w:r>
+        <w:rPr>
+          <w:rFonts w:asciiTheme="minorHAnsi" w:hAnsiTheme="minorHAnsi" w:cstheme="minorHAnsi"/>
+          <w:color w:val="222222"/>
+          <w:lang w:val="en"/>
+        </w:rPr>
+        <w:t xml:space="preserve">Need of </w:t>
+      </w:r>
+      <w:r>
+        <w:rPr>
+          <w:rFonts w:asciiTheme="minorHAnsi" w:hAnsiTheme="minorHAnsi" w:cstheme="minorHAnsi"/>
+          <w:color w:val="222222"/>
+          <w:lang w:val="en"/>
+        </w:rPr>
+        <w:t xml:space="preserve">One-stop service </w:t>
+      </w:r>
+    </w:p>
+    <w:p>
+      <w:pPr>
+        <w:pStyle w:val="ListParagraph"/>
+        <w:ind w:left="720" w:firstLineChars="0" w:firstLine="0"/>
+        <w:rPr>
+          <w:rFonts w:asciiTheme="minorHAnsi" w:hAnsiTheme="minorHAnsi" w:cstheme="minorHAnsi"/>
+          <w:color w:val="222222"/>
+          <w:lang w:val="en"/>
+        </w:rPr>
+      </w:pPr>
+      <w:r>
+        <w:rPr>
+          <w:rFonts w:asciiTheme="minorHAnsi" w:hAnsiTheme="minorHAnsi" w:cstheme="minorHAnsi"/>
+          <w:color w:val="222222"/>
+          <w:lang w:val="en"/>
+        </w:rPr>
+        <w:br/>
+        <w:t xml:space="preserve">The existing application </w:t>
+      </w:r>
+      <w:r>
+        <w:rPr>
+          <w:rFonts w:asciiTheme="minorHAnsi" w:hAnsiTheme="minorHAnsi" w:cstheme="minorHAnsi"/>
+          <w:color w:val="222222"/>
+          <w:lang w:val="en"/>
+        </w:rPr>
+        <w:t xml:space="preserve">on QUB </w:t>
+      </w:r>
+      <w:r>
+        <w:rPr>
+          <w:rFonts w:asciiTheme="minorHAnsi" w:hAnsiTheme="minorHAnsi" w:cstheme="minorHAnsi"/>
+          <w:color w:val="222222"/>
+          <w:lang w:val="en"/>
+        </w:rPr>
+        <w:t xml:space="preserve">focuses on the management </w:t>
+      </w:r>
+      <w:r>
+        <w:rPr>
+          <w:rFonts w:asciiTheme="minorHAnsi" w:hAnsiTheme="minorHAnsi" w:cstheme="minorHAnsi"/>
+          <w:color w:val="222222"/>
+          <w:lang w:val="en"/>
+        </w:rPr>
+        <w:t>but not</w:t>
+      </w:r>
+      <w:r>
+        <w:rPr>
+          <w:rFonts w:asciiTheme="minorHAnsi" w:hAnsiTheme="minorHAnsi" w:cstheme="minorHAnsi"/>
+          <w:color w:val="222222"/>
+          <w:lang w:val="en"/>
+        </w:rPr>
+        <w:t xml:space="preserve"> services, and the information services provided to </w:t>
+      </w:r>
+      <w:r>
+        <w:rPr>
+          <w:rFonts w:asciiTheme="minorHAnsi" w:hAnsiTheme="minorHAnsi" w:cstheme="minorHAnsi"/>
+          <w:color w:val="222222"/>
+          <w:lang w:val="en"/>
+        </w:rPr>
+        <w:t>tutors</w:t>
+      </w:r>
+      <w:r>
+        <w:rPr>
+          <w:rFonts w:asciiTheme="minorHAnsi" w:hAnsiTheme="minorHAnsi" w:cstheme="minorHAnsi"/>
+          <w:color w:val="222222"/>
+          <w:lang w:val="en"/>
+        </w:rPr>
+        <w:t xml:space="preserve"> and students are not comprehensive.</w:t>
+      </w:r>
+      <w:r>
+        <w:rPr>
+          <w:rFonts w:asciiTheme="minorHAnsi" w:hAnsiTheme="minorHAnsi" w:cstheme="minorHAnsi"/>
+          <w:color w:val="222222"/>
+          <w:lang w:val="en"/>
+        </w:rPr>
+        <w:br/>
+        <w:t xml:space="preserve">The </w:t>
+      </w:r>
+      <w:r>
+        <w:rPr>
+          <w:rFonts w:asciiTheme="minorHAnsi" w:hAnsiTheme="minorHAnsi" w:cstheme="minorHAnsi"/>
+          <w:color w:val="222222"/>
+          <w:lang w:val="en"/>
+        </w:rPr>
+        <w:t>existing</w:t>
+      </w:r>
+      <w:r>
+        <w:rPr>
+          <w:rFonts w:asciiTheme="minorHAnsi" w:hAnsiTheme="minorHAnsi" w:cstheme="minorHAnsi"/>
+          <w:color w:val="222222"/>
+          <w:lang w:val="en"/>
+        </w:rPr>
+        <w:t xml:space="preserve"> model invests and organizes the implementation of educational </w:t>
+      </w:r>
+      <w:r>
+        <w:rPr>
+          <w:rFonts w:asciiTheme="minorHAnsi" w:hAnsiTheme="minorHAnsi" w:cstheme="minorHAnsi"/>
+          <w:color w:val="222222"/>
+          <w:lang w:val="en"/>
+        </w:rPr>
+        <w:t>informationization</w:t>
+      </w:r>
+      <w:r>
+        <w:rPr>
+          <w:rFonts w:asciiTheme="minorHAnsi" w:hAnsiTheme="minorHAnsi" w:cstheme="minorHAnsi"/>
+          <w:color w:val="222222"/>
+          <w:lang w:val="en"/>
+        </w:rPr>
+        <w:t xml:space="preserve"> engineering projects according to the classification of management and teaching. The “technology-oriented” thinking mode has shown obvious “</w:t>
+      </w:r>
+      <w:r>
+        <w:rPr>
+          <w:rFonts w:asciiTheme="minorHAnsi" w:hAnsiTheme="minorHAnsi" w:cstheme="minorHAnsi"/>
+          <w:color w:val="222222"/>
+          <w:lang w:val="en"/>
+        </w:rPr>
+        <w:t>focuses on the management rather than services</w:t>
+      </w:r>
+      <w:r>
+        <w:rPr>
+          <w:rFonts w:asciiTheme="minorHAnsi" w:hAnsiTheme="minorHAnsi" w:cstheme="minorHAnsi"/>
+          <w:color w:val="222222"/>
+          <w:lang w:val="en"/>
+        </w:rPr>
+        <w:t xml:space="preserve">” in the implementation process, which </w:t>
+      </w:r>
+      <w:r>
+        <w:rPr>
+          <w:rFonts w:asciiTheme="minorHAnsi" w:hAnsiTheme="minorHAnsi" w:cstheme="minorHAnsi"/>
+          <w:color w:val="222222"/>
+          <w:lang w:val="en"/>
+        </w:rPr>
+        <w:t xml:space="preserve">is </w:t>
+      </w:r>
+      <w:r>
+        <w:rPr>
+          <w:rFonts w:asciiTheme="minorHAnsi" w:hAnsiTheme="minorHAnsi" w:cstheme="minorHAnsi"/>
+          <w:color w:val="222222"/>
+          <w:lang w:val="en"/>
+        </w:rPr>
+        <w:t>not only leads to inefficient investment in education informationization, but also</w:t>
+      </w:r>
+      <w:r>
+        <w:rPr>
+          <w:rFonts w:asciiTheme="minorHAnsi" w:hAnsiTheme="minorHAnsi" w:cstheme="minorHAnsi"/>
+          <w:color w:val="222222"/>
+          <w:lang w:val="en"/>
+        </w:rPr>
+        <w:t xml:space="preserve"> cannot</w:t>
+      </w:r>
+      <w:r>
+        <w:rPr>
+          <w:rFonts w:asciiTheme="minorHAnsi" w:hAnsiTheme="minorHAnsi" w:cstheme="minorHAnsi"/>
+          <w:color w:val="222222"/>
+          <w:lang w:val="en"/>
+        </w:rPr>
+        <w:t xml:space="preserve"> promotes the quality of education. </w:t>
+      </w:r>
+    </w:p>
+    <w:p>
+      <w:pPr>
+        <w:pStyle w:val="ListParagraph"/>
+        <w:ind w:left="720" w:firstLineChars="0" w:firstLine="0"/>
+        <w:rPr>
+          <w:rFonts w:asciiTheme="minorHAnsi" w:hAnsiTheme="minorHAnsi" w:cstheme="minorHAnsi"/>
+          <w:color w:val="222222"/>
+          <w:lang w:val="en"/>
+        </w:rPr>
+      </w:pPr>
+      <w:r>
+        <w:rPr>
+          <w:rFonts w:asciiTheme="minorHAnsi" w:hAnsiTheme="minorHAnsi" w:cstheme="minorHAnsi"/>
+          <w:color w:val="222222"/>
+          <w:lang w:val="en"/>
+        </w:rPr>
+        <w:br/>
+      </w:r>
+      <w:r>
+        <w:rPr>
+          <w:rFonts w:asciiTheme="minorHAnsi" w:hAnsiTheme="minorHAnsi" w:cstheme="minorHAnsi"/>
+          <w:color w:val="222222"/>
+          <w:lang w:val="en"/>
+        </w:rPr>
+        <w:t>So i</w:t>
+      </w:r>
+      <w:r>
+        <w:rPr>
+          <w:rFonts w:asciiTheme="minorHAnsi" w:hAnsiTheme="minorHAnsi" w:cstheme="minorHAnsi"/>
+          <w:color w:val="222222"/>
+          <w:lang w:val="en"/>
+        </w:rPr>
+        <w:t xml:space="preserve">t is necessary to realize the integration of </w:t>
+      </w:r>
+      <w:r>
+        <w:rPr>
+          <w:rFonts w:asciiTheme="minorHAnsi" w:hAnsiTheme="minorHAnsi" w:cstheme="minorHAnsi"/>
+          <w:color w:val="222222"/>
+          <w:lang w:val="en"/>
+        </w:rPr>
+        <w:t>each</w:t>
+      </w:r>
+      <w:r>
+        <w:rPr>
+          <w:rFonts w:asciiTheme="minorHAnsi" w:hAnsiTheme="minorHAnsi" w:cstheme="minorHAnsi"/>
+          <w:color w:val="222222"/>
+          <w:lang w:val="en"/>
+        </w:rPr>
+        <w:t xml:space="preserve"> works</w:t>
+      </w:r>
+      <w:r>
+        <w:rPr>
+          <w:rFonts w:asciiTheme="minorHAnsi" w:hAnsiTheme="minorHAnsi" w:cstheme="minorHAnsi"/>
+          <w:color w:val="222222"/>
+          <w:lang w:val="en"/>
+        </w:rPr>
+        <w:t xml:space="preserve"> and provide one-stop service for </w:t>
+      </w:r>
+      <w:r>
+        <w:rPr>
+          <w:rFonts w:asciiTheme="minorHAnsi" w:hAnsiTheme="minorHAnsi" w:cstheme="minorHAnsi"/>
+          <w:color w:val="222222"/>
+          <w:lang w:val="en"/>
+        </w:rPr>
+        <w:t>tutor</w:t>
+      </w:r>
+      <w:r>
+        <w:rPr>
+          <w:rFonts w:asciiTheme="minorHAnsi" w:hAnsiTheme="minorHAnsi" w:cstheme="minorHAnsi"/>
+          <w:color w:val="222222"/>
+          <w:lang w:val="en"/>
+        </w:rPr>
+        <w:t>s and students through the information portal.</w:t>
+      </w:r>
+    </w:p>
+    <w:p>
+      <w:pPr>
+        <w:rPr>
+          <w:rFonts w:asciiTheme="minorHAnsi" w:hAnsiTheme="minorHAnsi" w:cstheme="minorHAnsi"/>
+        </w:rPr>
+      </w:pPr>
+    </w:p>
+    <w:p>
+      <w:pPr>
+        <w:pStyle w:val="ListParagraph"/>
+        <w:numPr>
+          <w:ilvl w:val="0"/>
+          <w:numId w:val="3"/>
+        </w:numPr>
+        <w:ind w:firstLineChars="0"/>
+        <w:rPr>
+          <w:rFonts w:asciiTheme="minorHAnsi" w:hAnsiTheme="minorHAnsi" w:cstheme="minorHAnsi"/>
+          <w:color w:val="222222"/>
+          <w:lang w:val="en"/>
+        </w:rPr>
+      </w:pPr>
+      <w:r>
+        <w:rPr>
+          <w:rFonts w:asciiTheme="minorHAnsi" w:hAnsiTheme="minorHAnsi" w:cstheme="minorHAnsi"/>
+          <w:color w:val="222222"/>
+          <w:lang w:val="en"/>
+        </w:rPr>
+        <w:t xml:space="preserve">Need of Standardization </w:t>
+      </w:r>
+    </w:p>
+    <w:p>
+      <w:pPr>
+        <w:pStyle w:val="ListParagraph"/>
+        <w:ind w:left="720" w:firstLineChars="0" w:firstLine="0"/>
+        <w:rPr>
+          <w:rFonts w:asciiTheme="minorHAnsi" w:hAnsiTheme="minorHAnsi" w:cstheme="minorHAnsi"/>
+          <w:color w:val="222222"/>
+          <w:lang w:val="en"/>
+        </w:rPr>
+      </w:pPr>
+      <w:r>
+        <w:rPr>
+          <w:rFonts w:asciiTheme="minorHAnsi" w:hAnsiTheme="minorHAnsi" w:cstheme="minorHAnsi"/>
+          <w:color w:val="222222"/>
+          <w:lang w:val="en"/>
+        </w:rPr>
+        <w:br/>
+        <w:t>Lack of unified technical system standards and detailed overall construction planning,</w:t>
+      </w:r>
+      <w:r>
+        <w:rPr>
+          <w:rFonts w:asciiTheme="minorHAnsi" w:hAnsiTheme="minorHAnsi" w:cstheme="minorHAnsi"/>
+          <w:color w:val="222222"/>
+          <w:lang w:val="en"/>
+        </w:rPr>
+        <w:t xml:space="preserve"> which is not good for</w:t>
+      </w:r>
+      <w:r>
+        <w:rPr>
+          <w:rFonts w:asciiTheme="minorHAnsi" w:hAnsiTheme="minorHAnsi" w:cstheme="minorHAnsi"/>
+          <w:color w:val="222222"/>
+          <w:lang w:val="en"/>
+        </w:rPr>
+        <w:t xml:space="preserve"> long-term development</w:t>
+      </w:r>
+    </w:p>
+    <w:p>
+      <w:pPr>
+        <w:pStyle w:val="ListParagraph"/>
+        <w:ind w:left="720" w:firstLineChars="0" w:firstLine="0"/>
+        <w:rPr>
+          <w:rFonts w:asciiTheme="minorHAnsi" w:hAnsiTheme="minorHAnsi" w:cstheme="minorHAnsi"/>
+          <w:color w:val="222222"/>
+          <w:lang w:val="en"/>
+        </w:rPr>
+      </w:pPr>
+      <w:r>
+        <w:rPr>
+          <w:rFonts w:asciiTheme="minorHAnsi" w:hAnsiTheme="minorHAnsi" w:cstheme="minorHAnsi"/>
+          <w:color w:val="222222"/>
+          <w:lang w:val="en"/>
+        </w:rPr>
+        <w:br/>
+        <w:t xml:space="preserve">In the process of </w:t>
+      </w:r>
+      <w:proofErr w:type="spellStart"/>
+      <w:r>
+        <w:rPr>
+          <w:rFonts w:asciiTheme="minorHAnsi" w:hAnsiTheme="minorHAnsi" w:cstheme="minorHAnsi"/>
+          <w:color w:val="222222"/>
+          <w:lang w:val="en"/>
+        </w:rPr>
+        <w:t>informatization</w:t>
+      </w:r>
+      <w:proofErr w:type="spellEnd"/>
+      <w:r>
+        <w:rPr>
+          <w:rFonts w:asciiTheme="minorHAnsi" w:hAnsiTheme="minorHAnsi" w:cstheme="minorHAnsi"/>
+          <w:color w:val="222222"/>
+          <w:lang w:val="en"/>
+        </w:rPr>
+        <w:t xml:space="preserve"> construction, the business system</w:t>
+      </w:r>
+      <w:r>
+        <w:rPr>
+          <w:rFonts w:asciiTheme="minorHAnsi" w:hAnsiTheme="minorHAnsi" w:cstheme="minorHAnsi"/>
+          <w:color w:val="222222"/>
+          <w:lang w:val="en"/>
+        </w:rPr>
+        <w:t xml:space="preserve"> is led by various departments and </w:t>
+      </w:r>
+      <w:r>
+        <w:rPr>
+          <w:rFonts w:asciiTheme="minorHAnsi" w:hAnsiTheme="minorHAnsi" w:cstheme="minorHAnsi"/>
+          <w:color w:val="222222"/>
+          <w:lang w:val="en"/>
+        </w:rPr>
+        <w:t>lacking long-term planni</w:t>
+      </w:r>
+      <w:r>
+        <w:rPr>
+          <w:rFonts w:asciiTheme="minorHAnsi" w:hAnsiTheme="minorHAnsi" w:cstheme="minorHAnsi"/>
+          <w:color w:val="222222"/>
+          <w:lang w:val="en"/>
+        </w:rPr>
+        <w:t>ng of technology and functions. We currently just</w:t>
+      </w:r>
+      <w:r>
+        <w:rPr>
+          <w:rFonts w:asciiTheme="minorHAnsi" w:hAnsiTheme="minorHAnsi" w:cstheme="minorHAnsi"/>
+          <w:color w:val="222222"/>
+          <w:lang w:val="en"/>
+        </w:rPr>
+        <w:t xml:space="preserve"> meet the </w:t>
+      </w:r>
+      <w:r>
+        <w:rPr>
+          <w:rFonts w:asciiTheme="minorHAnsi" w:hAnsiTheme="minorHAnsi" w:cstheme="minorHAnsi"/>
+          <w:color w:val="222222"/>
+          <w:lang w:val="en"/>
+        </w:rPr>
+        <w:t>local requirements</w:t>
+      </w:r>
+      <w:r>
+        <w:rPr>
+          <w:rFonts w:asciiTheme="minorHAnsi" w:hAnsiTheme="minorHAnsi" w:cstheme="minorHAnsi"/>
+          <w:color w:val="222222"/>
+          <w:lang w:val="en"/>
+        </w:rPr>
+        <w:t xml:space="preserve"> and </w:t>
+      </w:r>
+      <w:r>
+        <w:rPr>
+          <w:rFonts w:asciiTheme="minorHAnsi" w:hAnsiTheme="minorHAnsi" w:cstheme="minorHAnsi"/>
+          <w:color w:val="222222"/>
+          <w:lang w:val="en"/>
+        </w:rPr>
+        <w:t>each department</w:t>
+      </w:r>
+      <w:r>
+        <w:rPr>
+          <w:rFonts w:asciiTheme="minorHAnsi" w:hAnsiTheme="minorHAnsi" w:cstheme="minorHAnsi"/>
+          <w:color w:val="222222"/>
+          <w:lang w:val="en"/>
+        </w:rPr>
+        <w:t xml:space="preserve"> construction maintenance </w:t>
+      </w:r>
+      <w:r>
+        <w:rPr>
+          <w:rFonts w:asciiTheme="minorHAnsi" w:hAnsiTheme="minorHAnsi" w:cstheme="minorHAnsi"/>
+          <w:color w:val="222222"/>
+          <w:lang w:val="en"/>
+        </w:rPr>
+        <w:t>independently</w:t>
+      </w:r>
+      <w:r>
+        <w:rPr>
+          <w:rFonts w:asciiTheme="minorHAnsi" w:hAnsiTheme="minorHAnsi" w:cstheme="minorHAnsi"/>
+          <w:color w:val="222222"/>
+          <w:lang w:val="en"/>
+        </w:rPr>
+        <w:t xml:space="preserve"> without</w:t>
+      </w:r>
+      <w:r>
+        <w:rPr>
+          <w:rFonts w:asciiTheme="minorHAnsi" w:hAnsiTheme="minorHAnsi" w:cstheme="minorHAnsi"/>
+          <w:color w:val="222222"/>
+          <w:lang w:val="en"/>
+        </w:rPr>
+        <w:t xml:space="preserve"> a</w:t>
+      </w:r>
+      <w:r>
+        <w:rPr>
+          <w:rFonts w:asciiTheme="minorHAnsi" w:hAnsiTheme="minorHAnsi" w:cstheme="minorHAnsi"/>
+          <w:color w:val="222222"/>
+          <w:lang w:val="en"/>
+        </w:rPr>
+        <w:t xml:space="preserve"> unified management, and </w:t>
+      </w:r>
+      <w:r>
+        <w:rPr>
+          <w:rFonts w:asciiTheme="minorHAnsi" w:hAnsiTheme="minorHAnsi" w:cstheme="minorHAnsi"/>
+          <w:color w:val="222222"/>
+          <w:lang w:val="en"/>
+        </w:rPr>
+        <w:t>it even caused r</w:t>
+      </w:r>
+      <w:r>
+        <w:rPr>
+          <w:rFonts w:asciiTheme="minorHAnsi" w:hAnsiTheme="minorHAnsi" w:cstheme="minorHAnsi"/>
+          <w:color w:val="222222"/>
+          <w:lang w:val="en"/>
+        </w:rPr>
+        <w:t xml:space="preserve">epeated construction of the system </w:t>
+      </w:r>
+      <w:r>
+        <w:rPr>
+          <w:rFonts w:asciiTheme="minorHAnsi" w:hAnsiTheme="minorHAnsi" w:cstheme="minorHAnsi"/>
+          <w:color w:val="222222"/>
+          <w:lang w:val="en"/>
+        </w:rPr>
+        <w:t>which is</w:t>
+      </w:r>
+      <w:r>
+        <w:rPr>
+          <w:rFonts w:asciiTheme="minorHAnsi" w:hAnsiTheme="minorHAnsi" w:cstheme="minorHAnsi"/>
+          <w:color w:val="222222"/>
+          <w:lang w:val="en"/>
+        </w:rPr>
+        <w:t xml:space="preserve"> resulting in serious waste of resources.</w:t>
+      </w:r>
+      <w:r>
+        <w:rPr>
+          <w:rFonts w:asciiTheme="minorHAnsi" w:hAnsiTheme="minorHAnsi" w:cstheme="minorHAnsi"/>
+          <w:color w:val="222222"/>
+          <w:lang w:val="en"/>
+        </w:rPr>
+        <w:br/>
+      </w:r>
+    </w:p>
+    <w:p>
+      <w:pPr>
+        <w:pStyle w:val="ListParagraph"/>
+        <w:ind w:left="720" w:firstLineChars="0" w:firstLine="0"/>
+        <w:rPr>
+          <w:rFonts w:asciiTheme="minorHAnsi" w:hAnsiTheme="minorHAnsi" w:cstheme="minorHAnsi"/>
+        </w:rPr>
+      </w:pPr>
+      <w:r>
+        <w:rPr>
+          <w:rFonts w:asciiTheme="minorHAnsi" w:hAnsiTheme="minorHAnsi" w:cstheme="minorHAnsi"/>
+          <w:color w:val="222222"/>
+          <w:lang w:val="en"/>
+        </w:rPr>
+        <w:t>It is necessary to carry out long-term planning through unified standards and system construction.</w:t>
+      </w:r>
+    </w:p>
+    <w:p>
+      <w:pPr>
+        <w:rPr>
+          <w:rFonts w:asciiTheme="minorHAnsi" w:hAnsiTheme="minorHAnsi" w:cstheme="minorHAnsi"/>
+        </w:rPr>
+      </w:pPr>
+    </w:p>
+    <w:p>
+      <w:pPr>
+        <w:rPr>
+          <w:rFonts w:asciiTheme="minorHAnsi" w:hAnsiTheme="minorHAnsi" w:cstheme="minorHAnsi"/>
+        </w:rPr>
+      </w:pPr>
+    </w:p>
+    <w:p>
+      <w:pPr>
+        <w:rPr>
+          <w:rFonts w:asciiTheme="minorHAnsi" w:hAnsiTheme="minorHAnsi" w:cstheme="minorHAnsi"/>
+        </w:rPr>
+      </w:pPr>
+    </w:p>
+    <w:p>
+      <w:pPr>
+        <w:pStyle w:val="ListParagraph"/>
+        <w:numPr>
+          <w:ilvl w:val="0"/>
+          <w:numId w:val="3"/>
+        </w:numPr>
+        <w:ind w:firstLineChars="0"/>
+        <w:rPr>
+          <w:rFonts w:asciiTheme="minorHAnsi" w:hAnsiTheme="minorHAnsi" w:cstheme="minorHAnsi"/>
+          <w:color w:val="222222"/>
+          <w:lang w:val="en"/>
+        </w:rPr>
+      </w:pPr>
+      <w:r>
+        <w:rPr>
+          <w:rFonts w:asciiTheme="minorHAnsi" w:hAnsiTheme="minorHAnsi" w:cstheme="minorHAnsi"/>
+          <w:color w:val="222222"/>
+          <w:lang w:val="en"/>
+        </w:rPr>
+        <w:lastRenderedPageBreak/>
+        <w:t xml:space="preserve">Need of </w:t>
+      </w:r>
+      <w:r>
+        <w:rPr>
+          <w:rFonts w:asciiTheme="minorHAnsi" w:hAnsiTheme="minorHAnsi" w:cstheme="minorHAnsi"/>
+          <w:color w:val="333333"/>
+          <w:lang w:val="en-US"/>
+        </w:rPr>
+        <w:t>O</w:t>
+      </w:r>
+      <w:r>
+        <w:rPr>
+          <w:rFonts w:asciiTheme="minorHAnsi" w:hAnsiTheme="minorHAnsi" w:cstheme="minorHAnsi"/>
+          <w:color w:val="333333"/>
+          <w:lang w:val="en-US"/>
+        </w:rPr>
+        <w:t>penness</w:t>
+      </w:r>
+    </w:p>
+    <w:p>
+      <w:pPr>
+        <w:pStyle w:val="ListParagraph"/>
+        <w:ind w:left="720" w:firstLineChars="0" w:firstLine="0"/>
+        <w:rPr>
+          <w:rFonts w:asciiTheme="minorHAnsi" w:hAnsiTheme="minorHAnsi" w:cstheme="minorHAnsi"/>
+          <w:color w:val="222222"/>
+          <w:lang w:val="en"/>
+        </w:rPr>
+      </w:pPr>
+      <w:r>
+        <w:rPr>
+          <w:rFonts w:asciiTheme="minorHAnsi" w:hAnsiTheme="minorHAnsi" w:cstheme="minorHAnsi"/>
+          <w:color w:val="222222"/>
+          <w:lang w:val="en"/>
+        </w:rPr>
+        <w:br/>
+        <w:t>The development and maintenance mode</w:t>
+      </w:r>
+      <w:r>
+        <w:rPr>
+          <w:rFonts w:asciiTheme="minorHAnsi" w:hAnsiTheme="minorHAnsi" w:cstheme="minorHAnsi"/>
+          <w:color w:val="222222"/>
+          <w:lang w:val="en"/>
+        </w:rPr>
+        <w:t>l</w:t>
+      </w:r>
+      <w:r>
+        <w:rPr>
+          <w:rFonts w:asciiTheme="minorHAnsi" w:hAnsiTheme="minorHAnsi" w:cstheme="minorHAnsi"/>
+          <w:color w:val="222222"/>
+          <w:lang w:val="en"/>
+        </w:rPr>
+        <w:t xml:space="preserve"> of the business system is not uniform, and it is difficult to update and maintain.</w:t>
+      </w:r>
+      <w:r>
+        <w:rPr>
+          <w:rFonts w:asciiTheme="minorHAnsi" w:hAnsiTheme="minorHAnsi" w:cstheme="minorHAnsi"/>
+          <w:color w:val="222222"/>
+          <w:lang w:val="en"/>
+        </w:rPr>
+        <w:br/>
+        <w:t xml:space="preserve">The development platforms, databases and operating environments of the various application systems </w:t>
+      </w:r>
+      <w:r>
+        <w:rPr>
+          <w:rFonts w:asciiTheme="minorHAnsi" w:hAnsiTheme="minorHAnsi" w:cstheme="minorHAnsi"/>
+          <w:color w:val="222222"/>
+          <w:lang w:val="en"/>
+        </w:rPr>
+        <w:t>on each</w:t>
+      </w:r>
+      <w:r>
+        <w:rPr>
+          <w:rFonts w:asciiTheme="minorHAnsi" w:hAnsiTheme="minorHAnsi" w:cstheme="minorHAnsi"/>
+          <w:color w:val="222222"/>
+          <w:lang w:val="en"/>
+        </w:rPr>
+        <w:t xml:space="preserve"> school vary widely and do not </w:t>
+      </w:r>
+      <w:r>
+        <w:rPr>
+          <w:rFonts w:asciiTheme="minorHAnsi" w:hAnsiTheme="minorHAnsi" w:cstheme="minorHAnsi"/>
+          <w:color w:val="222222"/>
+          <w:lang w:val="en"/>
+        </w:rPr>
+        <w:t>have</w:t>
+      </w:r>
+      <w:r>
+        <w:rPr>
+          <w:rFonts w:asciiTheme="minorHAnsi" w:hAnsiTheme="minorHAnsi" w:cstheme="minorHAnsi"/>
+          <w:color w:val="222222"/>
+          <w:lang w:val="en"/>
+        </w:rPr>
+        <w:t xml:space="preserve"> a unified consideration. With the increasing use of campus online applications and resources, </w:t>
+      </w:r>
+      <w:r>
+        <w:rPr>
+          <w:rFonts w:asciiTheme="minorHAnsi" w:hAnsiTheme="minorHAnsi" w:cstheme="minorHAnsi"/>
+          <w:color w:val="222222"/>
+          <w:lang w:val="en"/>
+        </w:rPr>
+        <w:t>our applications lack an</w:t>
+      </w:r>
+      <w:r>
+        <w:rPr>
+          <w:rFonts w:asciiTheme="minorHAnsi" w:hAnsiTheme="minorHAnsi" w:cstheme="minorHAnsi"/>
+          <w:color w:val="222222"/>
+          <w:lang w:val="en"/>
+        </w:rPr>
+        <w:t xml:space="preserve"> effective</w:t>
+      </w:r>
+      <w:r>
+        <w:rPr>
+          <w:rFonts w:asciiTheme="minorHAnsi" w:hAnsiTheme="minorHAnsi" w:cstheme="minorHAnsi"/>
+          <w:color w:val="222222"/>
+          <w:lang w:val="en"/>
+        </w:rPr>
+        <w:t xml:space="preserve"> organizing and management</w:t>
+      </w:r>
+      <w:r>
+        <w:rPr>
+          <w:rFonts w:asciiTheme="minorHAnsi" w:hAnsiTheme="minorHAnsi" w:cstheme="minorHAnsi"/>
+          <w:color w:val="222222"/>
+          <w:lang w:val="en"/>
+        </w:rPr>
+        <w:t>. And there are risks on technology upgrades</w:t>
+      </w:r>
+      <w:r>
+        <w:rPr>
+          <w:rFonts w:asciiTheme="minorHAnsi" w:hAnsiTheme="minorHAnsi" w:cstheme="minorHAnsi"/>
+          <w:color w:val="222222"/>
+          <w:lang w:val="en"/>
+        </w:rPr>
+        <w:t>, thus</w:t>
+      </w:r>
+      <w:r>
+        <w:rPr>
+          <w:rFonts w:asciiTheme="minorHAnsi" w:hAnsiTheme="minorHAnsi" w:cstheme="minorHAnsi"/>
+          <w:color w:val="222222"/>
+          <w:lang w:val="en"/>
+        </w:rPr>
+        <w:t xml:space="preserve"> has</w:t>
+      </w:r>
+      <w:r>
+        <w:rPr>
+          <w:rFonts w:asciiTheme="minorHAnsi" w:hAnsiTheme="minorHAnsi" w:cstheme="minorHAnsi"/>
+          <w:color w:val="222222"/>
+          <w:lang w:val="en"/>
+        </w:rPr>
+        <w:t xml:space="preserve"> the problem of increasing maintenance costs of business systems.</w:t>
+      </w:r>
+    </w:p>
+    <w:p>
+      <w:pPr>
+        <w:pStyle w:val="ListParagraph"/>
+        <w:ind w:left="720" w:firstLineChars="0" w:firstLine="0"/>
+        <w:rPr>
+          <w:rFonts w:asciiTheme="minorHAnsi" w:hAnsiTheme="minorHAnsi" w:cstheme="minorHAnsi"/>
+        </w:rPr>
+      </w:pPr>
+      <w:r>
+        <w:rPr>
+          <w:rFonts w:asciiTheme="minorHAnsi" w:hAnsiTheme="minorHAnsi" w:cstheme="minorHAnsi"/>
+          <w:color w:val="222222"/>
+          <w:lang w:val="en"/>
+        </w:rPr>
+        <w:br/>
+        <w:t xml:space="preserve">The need for a digital campus is an open platform that provides for future changes and expansions of the </w:t>
+      </w:r>
+      <w:r>
+        <w:rPr>
+          <w:rFonts w:asciiTheme="minorHAnsi" w:hAnsiTheme="minorHAnsi" w:cstheme="minorHAnsi"/>
+          <w:color w:val="222222"/>
+          <w:lang w:val="en"/>
+        </w:rPr>
+        <w:t xml:space="preserve">school's requirements. </w:t>
+      </w:r>
+      <w:r>
+        <w:rPr>
+          <w:rFonts w:asciiTheme="minorHAnsi" w:hAnsiTheme="minorHAnsi" w:cstheme="minorHAnsi"/>
+          <w:color w:val="222222"/>
+          <w:lang w:val="en"/>
+        </w:rPr>
+        <w:t xml:space="preserve">We can </w:t>
+      </w:r>
+      <w:r>
+        <w:rPr>
+          <w:rFonts w:asciiTheme="minorHAnsi" w:hAnsiTheme="minorHAnsi" w:cstheme="minorHAnsi"/>
+          <w:color w:val="222222"/>
+          <w:lang w:val="en"/>
+        </w:rPr>
+        <w:t xml:space="preserve">continuous improvement through an open platform, and </w:t>
+      </w:r>
+      <w:r>
+        <w:rPr>
+          <w:rFonts w:asciiTheme="minorHAnsi" w:hAnsiTheme="minorHAnsi" w:cstheme="minorHAnsi"/>
+          <w:color w:val="222222"/>
+          <w:lang w:val="en"/>
+        </w:rPr>
+        <w:t xml:space="preserve">have </w:t>
+      </w:r>
+      <w:r>
+        <w:rPr>
+          <w:rFonts w:asciiTheme="minorHAnsi" w:hAnsiTheme="minorHAnsi" w:cstheme="minorHAnsi"/>
+          <w:color w:val="222222"/>
+          <w:lang w:val="en"/>
+        </w:rPr>
+        <w:t>the ability to achieve more convenient system maintenance</w:t>
+      </w:r>
+      <w:r>
+        <w:rPr>
+          <w:rFonts w:asciiTheme="minorHAnsi" w:hAnsiTheme="minorHAnsi" w:cstheme="minorHAnsi"/>
+          <w:color w:val="222222"/>
+          <w:lang w:val="en"/>
+        </w:rPr>
+        <w:t>.</w:t>
+      </w:r>
+    </w:p>
+    <w:p>
+      <w:pPr>
+        <w:rPr>
+          <w:rFonts w:asciiTheme="minorHAnsi" w:hAnsiTheme="minorHAnsi" w:cstheme="minorHAnsi"/>
+        </w:rPr>
+      </w:pPr>
+    </w:p>
+    <w:p>
+      <w:pPr>
+        <w:pStyle w:val="ListParagraph"/>
+        <w:numPr>
+          <w:ilvl w:val="0"/>
+          <w:numId w:val="3"/>
+        </w:numPr>
+        <w:ind w:firstLineChars="0"/>
+        <w:rPr>
+          <w:rFonts w:asciiTheme="minorHAnsi" w:hAnsiTheme="minorHAnsi" w:cstheme="minorHAnsi"/>
+          <w:color w:val="222222"/>
+          <w:lang w:val="en"/>
+        </w:rPr>
+      </w:pPr>
+      <w:r>
+        <w:rPr>
+          <w:rFonts w:asciiTheme="minorHAnsi" w:hAnsiTheme="minorHAnsi" w:cstheme="minorHAnsi"/>
+          <w:color w:val="222222"/>
+          <w:lang w:val="en"/>
+        </w:rPr>
+        <w:t>Data sharing requirements</w:t>
+      </w:r>
+    </w:p>
+    <w:p>
+      <w:pPr>
+        <w:pStyle w:val="ListParagraph"/>
+        <w:ind w:left="720" w:firstLineChars="0" w:firstLine="0"/>
+        <w:rPr>
+          <w:rFonts w:asciiTheme="minorHAnsi" w:hAnsiTheme="minorHAnsi" w:cstheme="minorHAnsi"/>
+          <w:color w:val="222222"/>
+          <w:lang w:val="en"/>
+        </w:rPr>
+      </w:pPr>
+      <w:r>
+        <w:rPr>
+          <w:rFonts w:asciiTheme="minorHAnsi" w:hAnsiTheme="minorHAnsi" w:cstheme="minorHAnsi"/>
+          <w:color w:val="222222"/>
+          <w:lang w:val="en"/>
+        </w:rPr>
+        <w:br/>
+        <w:t>Lack of data standards, data between business systems is difficult to share, and it is difficult for collaborative business processing in various departments.</w:t>
+      </w:r>
+      <w:r>
+        <w:rPr>
+          <w:rFonts w:asciiTheme="minorHAnsi" w:hAnsiTheme="minorHAnsi" w:cstheme="minorHAnsi"/>
+          <w:color w:val="222222"/>
+          <w:lang w:val="en"/>
+        </w:rPr>
+        <w:br/>
+        <w:t>Due to the lack of standards for data, existing systems are unable to provide mutual data exchange capabilities, which makes some data need to be used across departments, and also rely on manual delivery or semi-manual delivery via email. This inefficient way of information sharing cannot meet the needs of departments to obtain information from other departments in a timely manner, and it is also impossible to build business process systems across business units.</w:t>
+      </w:r>
+      <w:r>
+        <w:rPr>
+          <w:rFonts w:asciiTheme="minorHAnsi" w:hAnsiTheme="minorHAnsi" w:cstheme="minorHAnsi"/>
+          <w:color w:val="222222"/>
+          <w:lang w:val="en"/>
+        </w:rPr>
+        <w:br/>
+        <w:t>It is necessary to establish a data sharing mechanism and specifications to achieve the joint construction and sharing of campus data and coordinated development.</w:t>
+      </w:r>
+    </w:p>
+    <w:p>
+      <w:pPr>
+        <w:pStyle w:val="ListParagraph"/>
+        <w:ind w:left="720" w:firstLineChars="0" w:firstLine="0"/>
+        <w:rPr>
+          <w:rFonts w:ascii="Arial" w:hAnsi="Arial" w:cs="Arial"/>
+          <w:color w:val="222222"/>
+          <w:lang w:val="en"/>
+        </w:rPr>
+      </w:pPr>
+    </w:p>
+    <w:p>
+      <w:pPr>
+        <w:pStyle w:val="ListParagraph"/>
+        <w:ind w:left="720" w:firstLineChars="0" w:firstLine="0"/>
+        <w:rPr>
+          <w:rFonts w:ascii="Arial" w:hAnsi="Arial" w:cs="Arial"/>
+          <w:color w:val="222222"/>
+          <w:lang w:val="en"/>
+        </w:rPr>
+      </w:pPr>
+    </w:p>
+    <w:p>
+      <w:pPr>
+        <w:pStyle w:val="ListParagraph"/>
+        <w:ind w:left="720" w:firstLineChars="0" w:firstLine="0"/>
+        <w:rPr>
+          <w:rFonts w:ascii="Arial" w:hAnsi="Arial" w:cs="Arial"/>
+          <w:color w:val="222222"/>
+          <w:lang w:val="en"/>
+        </w:rPr>
+      </w:pPr>
+    </w:p>
+    <w:p>
+      <w:pPr>
+        <w:pStyle w:val="ListParagraph"/>
+        <w:ind w:left="720" w:firstLineChars="0" w:firstLine="0"/>
+        <w:rPr>
+          <w:rFonts w:ascii="Arial" w:hAnsi="Arial" w:cs="Arial"/>
+          <w:color w:val="222222"/>
+          <w:lang w:val="en"/>
+        </w:rPr>
+      </w:pPr>
+    </w:p>
+    <w:p>
+      <w:pPr>
+        <w:pStyle w:val="ListParagraph"/>
+        <w:ind w:left="720" w:firstLineChars="0" w:firstLine="0"/>
+      </w:pPr>
+    </w:p>
+    <w:p>
+      <w:pPr>
+        <w:pStyle w:val="CSC4008Heading1"/>
+      </w:pPr>
+      <w:r>
+        <w:lastRenderedPageBreak/>
+        <w:t>Data sources</w:t>
+      </w:r>
+    </w:p>
+    <w:p>
+      <w:pPr>
+        <w:spacing w:after="200"/>
+        <w:rPr>
+          <w:rFonts w:ascii="Calibri" w:hAnsi="Calibri" w:cs="Calibri"/>
+          <w:sz w:val="22"/>
+          <w:szCs w:val="22"/>
+        </w:rPr>
+      </w:pPr>
+      <w:r>
+        <w:rPr>
+          <w:rFonts w:ascii="Calibri" w:hAnsi="Calibri" w:cs="Calibri"/>
+          <w:sz w:val="22"/>
+          <w:szCs w:val="22"/>
+        </w:rPr>
+        <w:t>Overview of what is available from where, what could be available and how it could be gathered</w:t>
+      </w:r>
+    </w:p>
+    <w:p>
+      <w:pPr>
+        <w:spacing w:after="200"/>
+        <w:rPr>
+          <w:rFonts w:ascii="Calibri" w:hAnsi="Calibri" w:cs="Calibri"/>
+          <w:sz w:val="22"/>
+          <w:szCs w:val="22"/>
+        </w:rPr>
+      </w:pPr>
+    </w:p>
+    <w:p>
+      <w:pPr>
+        <w:spacing w:after="200"/>
+        <w:rPr>
+          <w:rFonts w:ascii="Calibri" w:hAnsi="Calibri" w:cs="Calibri"/>
+          <w:sz w:val="22"/>
+          <w:szCs w:val="22"/>
+        </w:rPr>
+      </w:pPr>
+    </w:p>
+    <w:p>
+      <w:pPr>
+        <w:spacing w:after="200"/>
+        <w:rPr>
+          <w:rFonts w:ascii="Calibri" w:hAnsi="Calibri" w:cs="Calibri"/>
+          <w:sz w:val="22"/>
+          <w:szCs w:val="22"/>
+        </w:rPr>
+      </w:pPr>
+    </w:p>
+    <w:p>
+      <w:pPr>
+        <w:spacing w:after="200"/>
+        <w:rPr>
+          <w:rFonts w:ascii="Calibri" w:hAnsi="Calibri" w:cs="Calibri"/>
+          <w:sz w:val="22"/>
+          <w:szCs w:val="22"/>
+        </w:rPr>
+      </w:pPr>
+    </w:p>
+    <w:p>
+      <w:pPr>
+        <w:pStyle w:val="CSC4008Heading1"/>
+      </w:pPr>
+      <w:r>
+        <w:t>Possible features</w:t>
+      </w:r>
+    </w:p>
+    <w:p>
+      <w:pPr>
+        <w:spacing w:after="200"/>
+        <w:rPr>
+          <w:rFonts w:ascii="Calibri" w:hAnsi="Calibri" w:cs="Calibri"/>
+          <w:sz w:val="22"/>
+          <w:szCs w:val="22"/>
+        </w:rPr>
+      </w:pPr>
+      <w:r>
+        <w:rPr>
+          <w:rFonts w:ascii="Calibri" w:hAnsi="Calibri" w:cs="Calibri"/>
+          <w:sz w:val="22"/>
+          <w:szCs w:val="22"/>
+        </w:rPr>
+        <w:t>Initial thoughts on features that could be incorpor</w:t>
+      </w:r>
+      <w:r>
+        <w:rPr>
+          <w:rFonts w:ascii="Calibri" w:hAnsi="Calibri" w:cs="Calibri"/>
+          <w:sz w:val="22"/>
+          <w:szCs w:val="22"/>
+        </w:rPr>
+        <w:t xml:space="preserve">ated within a potential solution </w:t>
+      </w:r>
+    </w:p>
+    <w:p>
+      <w:pPr>
+        <w:spacing w:after="200"/>
+        <w:rPr>
+          <w:rFonts w:ascii="Calibri" w:hAnsi="Calibri" w:cs="Calibri"/>
+          <w:sz w:val="22"/>
+          <w:szCs w:val="22"/>
+        </w:rPr>
+      </w:pPr>
+    </w:p>
+    <w:p>
+      <w:pPr>
+        <w:spacing w:after="200"/>
+        <w:rPr>
+          <w:rFonts w:ascii="Calibri" w:hAnsi="Calibri" w:cs="Calibri"/>
+          <w:sz w:val="22"/>
+          <w:szCs w:val="22"/>
+        </w:rPr>
+      </w:pPr>
+    </w:p>
+    <w:p>
+      <w:pPr>
+        <w:spacing w:after="200"/>
+        <w:rPr>
+          <w:rFonts w:ascii="Calibri" w:hAnsi="Calibri" w:cs="Calibri"/>
+          <w:sz w:val="22"/>
+          <w:szCs w:val="22"/>
+        </w:rPr>
+      </w:pPr>
+    </w:p>
+    <w:p>
+      <w:pPr>
+        <w:spacing w:after="200"/>
+        <w:rPr>
+          <w:rFonts w:ascii="Calibri" w:hAnsi="Calibri" w:cs="Calibri"/>
+          <w:sz w:val="22"/>
+          <w:szCs w:val="22"/>
+        </w:rPr>
+      </w:pPr>
+    </w:p>
+    <w:p>
+      <w:pPr>
+        <w:spacing w:after="200"/>
+        <w:rPr>
+          <w:rFonts w:ascii="Calibri" w:hAnsi="Calibri" w:cs="Calibri"/>
+          <w:sz w:val="22"/>
+          <w:szCs w:val="22"/>
+        </w:rPr>
+      </w:pPr>
+      <w:r>
+        <w:t>Benefits</w:t>
+      </w:r>
+    </w:p>
+    <w:p>
+      <w:pPr>
+        <w:pStyle w:val="CSC4008Heading1"/>
+        <w:numPr>
+          <w:ilvl w:val="0"/>
+          <w:numId w:val="1"/>
+        </w:numPr>
+        <w:rPr>
+          <w:rFonts w:ascii="Calibri" w:eastAsiaTheme="minorEastAsia" w:hAnsi="Calibri" w:cs="Calibri"/>
+          <w:color w:val="auto"/>
+          <w:sz w:val="22"/>
+          <w:szCs w:val="22"/>
+        </w:rPr>
+      </w:pPr>
+      <w:r>
+        <w:rPr>
+          <w:rFonts w:ascii="Calibri" w:eastAsiaTheme="minorEastAsia" w:hAnsi="Calibri" w:cs="Calibri"/>
+          <w:color w:val="auto"/>
+          <w:sz w:val="22"/>
+          <w:szCs w:val="22"/>
+        </w:rPr>
+        <w:t>The effect achieved for students</w:t>
+      </w:r>
+    </w:p>
+    <w:p>
+      <w:pPr>
+        <w:pStyle w:val="ListParagraph"/>
+        <w:numPr>
+          <w:ilvl w:val="0"/>
+          <w:numId w:val="1"/>
+        </w:numPr>
+        <w:ind w:firstLineChars="0"/>
+      </w:pPr>
+      <w:r>
+        <w:t>The effect achieved for the teacher</w:t>
+      </w:r>
+    </w:p>
+    <w:p>
+      <w:pPr>
+        <w:pStyle w:val="ListParagraph"/>
+        <w:numPr>
+          <w:ilvl w:val="0"/>
+          <w:numId w:val="1"/>
+        </w:numPr>
+        <w:ind w:firstLineChars="0"/>
+      </w:pPr>
+      <w:r>
+        <w:t xml:space="preserve">The effect achieved </w:t>
+      </w:r>
+      <w:r>
+        <w:t>for</w:t>
+      </w:r>
+      <w:r>
+        <w:t xml:space="preserve"> the leader</w:t>
+      </w:r>
     </w:p>
     <w:p/>
     <w:p/>
@@ -1494,587 +3534,11 @@
     <w:p/>
     <w:p/>
     <w:p/>
-    <w:p/>
-    <w:p/>
-    <w:p/>
-    <w:p/>
-    <w:p/>
-    <w:p/>
     <w:p>
       <w:pPr>
         <w:pStyle w:val="CSC4008Heading1"/>
       </w:pPr>
       <w:r>
-        <w:t>Opportunities</w:t>
-      </w:r>
-    </w:p>
-    <w:p>
-      <w:pPr>
-        <w:spacing w:after="200"/>
-        <w:rPr>
-          <w:rFonts w:ascii="Calibri" w:hAnsi="Calibri" w:cs="Calibri"/>
-          <w:sz w:val="22"/>
-          <w:szCs w:val="22"/>
-        </w:rPr>
-      </w:pPr>
-      <w:r>
-        <w:rPr>
-          <w:rFonts w:ascii="Calibri" w:hAnsi="Calibri" w:cs="Calibri"/>
-          <w:sz w:val="22"/>
-          <w:szCs w:val="22"/>
-        </w:rPr>
-        <w:t>Those you have identified and imagined.  Outline potential areas that could be addressed.</w:t>
-      </w:r>
-    </w:p>
-    <w:p/>
-    <w:p/>
-    <w:p/>
-    <w:p/>
-    <w:p/>
-    <w:p/>
-    <w:p/>
-    <w:p/>
-    <w:p/>
-    <w:p/>
-    <w:p/>
-    <w:p/>
-    <w:p/>
-    <w:p/>
-    <w:p/>
-    <w:p/>
-    <w:p/>
-    <w:p/>
-    <w:p/>
-    <w:p/>
-    <w:p/>
-    <w:p/>
-    <w:p>
-      <w:pPr>
-        <w:pStyle w:val="CSC4008Heading1"/>
-      </w:pPr>
-      <w:r>
-        <w:t>Data sources</w:t>
-      </w:r>
-    </w:p>
-    <w:p>
-      <w:pPr>
-        <w:spacing w:after="200"/>
-        <w:rPr>
-          <w:rFonts w:ascii="Calibri" w:hAnsi="Calibri" w:cs="Calibri"/>
-          <w:sz w:val="22"/>
-          <w:szCs w:val="22"/>
-        </w:rPr>
-      </w:pPr>
-      <w:r>
-        <w:rPr>
-          <w:rFonts w:ascii="Calibri" w:hAnsi="Calibri" w:cs="Calibri"/>
-          <w:sz w:val="22"/>
-          <w:szCs w:val="22"/>
-        </w:rPr>
-        <w:t>Overview of what is available from where, what could be available and how it could be gathered</w:t>
-      </w:r>
-    </w:p>
-    <w:p>
-      <w:pPr>
-        <w:spacing w:after="200"/>
-        <w:rPr>
-          <w:rFonts w:ascii="Calibri" w:hAnsi="Calibri" w:cs="Calibri"/>
-          <w:sz w:val="22"/>
-          <w:szCs w:val="22"/>
-        </w:rPr>
-      </w:pPr>
-    </w:p>
-    <w:p>
-      <w:pPr>
-        <w:spacing w:after="200"/>
-        <w:rPr>
-          <w:rFonts w:ascii="Calibri" w:hAnsi="Calibri" w:cs="Calibri"/>
-          <w:sz w:val="22"/>
-          <w:szCs w:val="22"/>
-        </w:rPr>
-      </w:pPr>
-    </w:p>
-    <w:p>
-      <w:pPr>
-        <w:spacing w:after="200"/>
-        <w:rPr>
-          <w:rFonts w:ascii="Calibri" w:hAnsi="Calibri" w:cs="Calibri"/>
-          <w:sz w:val="22"/>
-          <w:szCs w:val="22"/>
-        </w:rPr>
-      </w:pPr>
-    </w:p>
-    <w:p>
-      <w:pPr>
-        <w:spacing w:after="200"/>
-        <w:rPr>
-          <w:rFonts w:ascii="Calibri" w:hAnsi="Calibri" w:cs="Calibri"/>
-          <w:sz w:val="22"/>
-          <w:szCs w:val="22"/>
-        </w:rPr>
-      </w:pPr>
-    </w:p>
-    <w:p>
-      <w:pPr>
-        <w:spacing w:after="200"/>
-        <w:rPr>
-          <w:rFonts w:ascii="Calibri" w:hAnsi="Calibri" w:cs="Calibri"/>
-          <w:sz w:val="22"/>
-          <w:szCs w:val="22"/>
-        </w:rPr>
-      </w:pPr>
-    </w:p>
-    <w:p>
-      <w:pPr>
-        <w:spacing w:after="200"/>
-        <w:rPr>
-          <w:rFonts w:ascii="Calibri" w:hAnsi="Calibri" w:cs="Calibri"/>
-          <w:sz w:val="22"/>
-          <w:szCs w:val="22"/>
-        </w:rPr>
-      </w:pPr>
-    </w:p>
-    <w:p>
-      <w:pPr>
-        <w:spacing w:after="200"/>
-        <w:rPr>
-          <w:rFonts w:ascii="Calibri" w:hAnsi="Calibri" w:cs="Calibri"/>
-          <w:sz w:val="22"/>
-          <w:szCs w:val="22"/>
-        </w:rPr>
-      </w:pPr>
-    </w:p>
-    <w:p>
-      <w:pPr>
-        <w:spacing w:after="200"/>
-        <w:rPr>
-          <w:rFonts w:ascii="Calibri" w:hAnsi="Calibri" w:cs="Calibri"/>
-          <w:sz w:val="22"/>
-          <w:szCs w:val="22"/>
-        </w:rPr>
-      </w:pPr>
-    </w:p>
-    <w:p>
-      <w:pPr>
-        <w:spacing w:after="200"/>
-        <w:rPr>
-          <w:rFonts w:ascii="Calibri" w:hAnsi="Calibri" w:cs="Calibri"/>
-          <w:sz w:val="22"/>
-          <w:szCs w:val="22"/>
-        </w:rPr>
-      </w:pPr>
-    </w:p>
-    <w:p>
-      <w:pPr>
-        <w:spacing w:after="200"/>
-        <w:rPr>
-          <w:rFonts w:ascii="Calibri" w:hAnsi="Calibri" w:cs="Calibri"/>
-          <w:sz w:val="22"/>
-          <w:szCs w:val="22"/>
-        </w:rPr>
-      </w:pPr>
-    </w:p>
-    <w:p>
-      <w:pPr>
-        <w:spacing w:after="200"/>
-        <w:rPr>
-          <w:rFonts w:ascii="Calibri" w:hAnsi="Calibri" w:cs="Calibri"/>
-          <w:sz w:val="22"/>
-          <w:szCs w:val="22"/>
-        </w:rPr>
-      </w:pPr>
-    </w:p>
-    <w:p>
-      <w:pPr>
-        <w:spacing w:after="200"/>
-        <w:rPr>
-          <w:rFonts w:ascii="Calibri" w:hAnsi="Calibri" w:cs="Calibri"/>
-          <w:sz w:val="22"/>
-          <w:szCs w:val="22"/>
-        </w:rPr>
-      </w:pPr>
-    </w:p>
-    <w:p>
-      <w:pPr>
-        <w:spacing w:after="200"/>
-        <w:rPr>
-          <w:rFonts w:ascii="Calibri" w:hAnsi="Calibri" w:cs="Calibri"/>
-          <w:sz w:val="22"/>
-          <w:szCs w:val="22"/>
-        </w:rPr>
-      </w:pPr>
-    </w:p>
-    <w:p>
-      <w:pPr>
-        <w:spacing w:after="200"/>
-        <w:rPr>
-          <w:rFonts w:ascii="Calibri" w:hAnsi="Calibri" w:cs="Calibri"/>
-          <w:sz w:val="22"/>
-          <w:szCs w:val="22"/>
-        </w:rPr>
-      </w:pPr>
-    </w:p>
-    <w:p>
-      <w:pPr>
-        <w:spacing w:after="200"/>
-        <w:rPr>
-          <w:rFonts w:ascii="Calibri" w:hAnsi="Calibri" w:cs="Calibri"/>
-          <w:sz w:val="22"/>
-          <w:szCs w:val="22"/>
-        </w:rPr>
-      </w:pPr>
-    </w:p>
-    <w:p>
-      <w:pPr>
-        <w:spacing w:after="200"/>
-        <w:rPr>
-          <w:rFonts w:ascii="Calibri" w:hAnsi="Calibri" w:cs="Calibri"/>
-          <w:sz w:val="22"/>
-          <w:szCs w:val="22"/>
-        </w:rPr>
-      </w:pPr>
-    </w:p>
-    <w:p>
-      <w:pPr>
-        <w:spacing w:after="200"/>
-        <w:rPr>
-          <w:rFonts w:ascii="Calibri" w:hAnsi="Calibri" w:cs="Calibri"/>
-          <w:sz w:val="22"/>
-          <w:szCs w:val="22"/>
-        </w:rPr>
-      </w:pPr>
-    </w:p>
-    <w:p>
-      <w:pPr>
-        <w:spacing w:after="200"/>
-        <w:rPr>
-          <w:rFonts w:ascii="Calibri" w:hAnsi="Calibri" w:cs="Calibri"/>
-          <w:sz w:val="22"/>
-          <w:szCs w:val="22"/>
-        </w:rPr>
-      </w:pPr>
-    </w:p>
-    <w:p>
-      <w:pPr>
-        <w:spacing w:after="200"/>
-        <w:rPr>
-          <w:rFonts w:ascii="Calibri" w:hAnsi="Calibri" w:cs="Calibri"/>
-          <w:sz w:val="22"/>
-          <w:szCs w:val="22"/>
-        </w:rPr>
-      </w:pPr>
-    </w:p>
-    <w:p>
-      <w:pPr>
-        <w:spacing w:after="200"/>
-        <w:rPr>
-          <w:rFonts w:ascii="Calibri" w:hAnsi="Calibri" w:cs="Calibri"/>
-          <w:sz w:val="22"/>
-          <w:szCs w:val="22"/>
-        </w:rPr>
-      </w:pPr>
-    </w:p>
-    <w:p>
-      <w:pPr>
-        <w:spacing w:after="200"/>
-        <w:rPr>
-          <w:rFonts w:ascii="Calibri" w:hAnsi="Calibri" w:cs="Calibri"/>
-          <w:sz w:val="22"/>
-          <w:szCs w:val="22"/>
-        </w:rPr>
-      </w:pPr>
-    </w:p>
-    <w:p>
-      <w:pPr>
-        <w:spacing w:after="200"/>
-        <w:rPr>
-          <w:rFonts w:ascii="Calibri" w:hAnsi="Calibri" w:cs="Calibri"/>
-          <w:sz w:val="22"/>
-          <w:szCs w:val="22"/>
-        </w:rPr>
-      </w:pPr>
-    </w:p>
-    <w:p>
-      <w:pPr>
-        <w:pStyle w:val="CSC4008Heading1"/>
-      </w:pPr>
-      <w:r>
-        <w:t>Possible features</w:t>
-      </w:r>
-    </w:p>
-    <w:p>
-      <w:pPr>
-        <w:spacing w:after="200"/>
-        <w:rPr>
-          <w:rFonts w:ascii="Calibri" w:hAnsi="Calibri" w:cs="Calibri"/>
-          <w:sz w:val="22"/>
-          <w:szCs w:val="22"/>
-        </w:rPr>
-      </w:pPr>
-      <w:r>
-        <w:rPr>
-          <w:rFonts w:ascii="Calibri" w:hAnsi="Calibri" w:cs="Calibri"/>
-          <w:sz w:val="22"/>
-          <w:szCs w:val="22"/>
-        </w:rPr>
-        <w:t>Initial thoughts on features that could be incorporated within a potential solution</w:t>
-      </w:r>
-    </w:p>
-    <w:p>
-      <w:pPr>
-        <w:spacing w:after="200"/>
-        <w:rPr>
-          <w:rFonts w:ascii="Calibri" w:hAnsi="Calibri" w:cs="Calibri"/>
-          <w:sz w:val="22"/>
-          <w:szCs w:val="22"/>
-        </w:rPr>
-      </w:pPr>
-    </w:p>
-    <w:p>
-      <w:pPr>
-        <w:spacing w:after="200"/>
-        <w:rPr>
-          <w:rFonts w:ascii="Calibri" w:hAnsi="Calibri" w:cs="Calibri"/>
-          <w:sz w:val="22"/>
-          <w:szCs w:val="22"/>
-        </w:rPr>
-      </w:pPr>
-    </w:p>
-    <w:p>
-      <w:pPr>
-        <w:spacing w:after="200"/>
-        <w:rPr>
-          <w:rFonts w:ascii="Calibri" w:hAnsi="Calibri" w:cs="Calibri"/>
-          <w:sz w:val="22"/>
-          <w:szCs w:val="22"/>
-        </w:rPr>
-      </w:pPr>
-    </w:p>
-    <w:p>
-      <w:pPr>
-        <w:spacing w:after="200"/>
-        <w:rPr>
-          <w:rFonts w:ascii="Calibri" w:hAnsi="Calibri" w:cs="Calibri"/>
-          <w:sz w:val="22"/>
-          <w:szCs w:val="22"/>
-        </w:rPr>
-      </w:pPr>
-    </w:p>
-    <w:p>
-      <w:pPr>
-        <w:spacing w:after="200"/>
-        <w:rPr>
-          <w:rFonts w:ascii="Calibri" w:hAnsi="Calibri" w:cs="Calibri"/>
-          <w:sz w:val="22"/>
-          <w:szCs w:val="22"/>
-        </w:rPr>
-      </w:pPr>
-    </w:p>
-    <w:p>
-      <w:pPr>
-        <w:spacing w:after="200"/>
-        <w:rPr>
-          <w:rFonts w:ascii="Calibri" w:hAnsi="Calibri" w:cs="Calibri"/>
-          <w:sz w:val="22"/>
-          <w:szCs w:val="22"/>
-        </w:rPr>
-      </w:pPr>
-    </w:p>
-    <w:p>
-      <w:pPr>
-        <w:spacing w:after="200"/>
-        <w:rPr>
-          <w:rFonts w:ascii="Calibri" w:hAnsi="Calibri" w:cs="Calibri"/>
-          <w:sz w:val="22"/>
-          <w:szCs w:val="22"/>
-        </w:rPr>
-      </w:pPr>
-    </w:p>
-    <w:p>
-      <w:pPr>
-        <w:spacing w:after="200"/>
-        <w:rPr>
-          <w:rFonts w:ascii="Calibri" w:hAnsi="Calibri" w:cs="Calibri"/>
-          <w:sz w:val="22"/>
-          <w:szCs w:val="22"/>
-        </w:rPr>
-      </w:pPr>
-    </w:p>
-    <w:p>
-      <w:pPr>
-        <w:spacing w:after="200"/>
-        <w:rPr>
-          <w:rFonts w:ascii="Calibri" w:hAnsi="Calibri" w:cs="Calibri"/>
-          <w:sz w:val="22"/>
-          <w:szCs w:val="22"/>
-        </w:rPr>
-      </w:pPr>
-    </w:p>
-    <w:p>
-      <w:pPr>
-        <w:spacing w:after="200"/>
-        <w:rPr>
-          <w:rFonts w:ascii="Calibri" w:hAnsi="Calibri" w:cs="Calibri"/>
-          <w:sz w:val="22"/>
-          <w:szCs w:val="22"/>
-        </w:rPr>
-      </w:pPr>
-    </w:p>
-    <w:p>
-      <w:pPr>
-        <w:spacing w:after="200"/>
-        <w:rPr>
-          <w:rFonts w:ascii="Calibri" w:hAnsi="Calibri" w:cs="Calibri"/>
-          <w:sz w:val="22"/>
-          <w:szCs w:val="22"/>
-        </w:rPr>
-      </w:pPr>
-    </w:p>
-    <w:p>
-      <w:pPr>
-        <w:spacing w:after="200"/>
-        <w:rPr>
-          <w:rFonts w:ascii="Calibri" w:hAnsi="Calibri" w:cs="Calibri"/>
-          <w:sz w:val="22"/>
-          <w:szCs w:val="22"/>
-        </w:rPr>
-      </w:pPr>
-    </w:p>
-    <w:p>
-      <w:pPr>
-        <w:spacing w:after="200"/>
-        <w:rPr>
-          <w:rFonts w:ascii="Calibri" w:hAnsi="Calibri" w:cs="Calibri"/>
-          <w:sz w:val="22"/>
-          <w:szCs w:val="22"/>
-        </w:rPr>
-      </w:pPr>
-    </w:p>
-    <w:p>
-      <w:pPr>
-        <w:spacing w:after="200"/>
-        <w:rPr>
-          <w:rFonts w:ascii="Calibri" w:hAnsi="Calibri" w:cs="Calibri"/>
-          <w:sz w:val="22"/>
-          <w:szCs w:val="22"/>
-        </w:rPr>
-      </w:pPr>
-    </w:p>
-    <w:p>
-      <w:pPr>
-        <w:spacing w:after="200"/>
-        <w:rPr>
-          <w:rFonts w:ascii="Calibri" w:hAnsi="Calibri" w:cs="Calibri"/>
-          <w:sz w:val="22"/>
-          <w:szCs w:val="22"/>
-        </w:rPr>
-      </w:pPr>
-    </w:p>
-    <w:p>
-      <w:pPr>
-        <w:spacing w:after="200"/>
-        <w:rPr>
-          <w:rFonts w:ascii="Calibri" w:hAnsi="Calibri" w:cs="Calibri"/>
-          <w:sz w:val="22"/>
-          <w:szCs w:val="22"/>
-        </w:rPr>
-      </w:pPr>
-    </w:p>
-    <w:p>
-      <w:pPr>
-        <w:spacing w:after="200"/>
-        <w:rPr>
-          <w:rFonts w:ascii="Calibri" w:hAnsi="Calibri" w:cs="Calibri"/>
-          <w:sz w:val="22"/>
-          <w:szCs w:val="22"/>
-        </w:rPr>
-      </w:pPr>
-    </w:p>
-    <w:p>
-      <w:pPr>
-        <w:spacing w:after="200"/>
-        <w:rPr>
-          <w:rFonts w:ascii="Calibri" w:hAnsi="Calibri" w:cs="Calibri"/>
-          <w:sz w:val="22"/>
-          <w:szCs w:val="22"/>
-        </w:rPr>
-      </w:pPr>
-    </w:p>
-    <w:p>
-      <w:pPr>
-        <w:pStyle w:val="CSC4008Heading1"/>
-      </w:pPr>
-      <w:r>
-        <w:t>Benefits</w:t>
-      </w:r>
-    </w:p>
-    <w:p>
-      <w:pPr>
-        <w:pStyle w:val="CSC4008Heading1"/>
-        <w:numPr>
-          <w:ilvl w:val="0"/>
-          <w:numId w:val="1"/>
-        </w:numPr>
-        <w:rPr>
-          <w:rFonts w:ascii="Calibri" w:eastAsiaTheme="minorEastAsia" w:hAnsi="Calibri" w:cs="Calibri"/>
-          <w:color w:val="auto"/>
-          <w:sz w:val="22"/>
-          <w:szCs w:val="22"/>
-        </w:rPr>
-      </w:pPr>
-      <w:r>
-        <w:rPr>
-          <w:rFonts w:ascii="Calibri" w:eastAsiaTheme="minorEastAsia" w:hAnsi="Calibri" w:cs="Calibri"/>
-          <w:color w:val="auto"/>
-          <w:sz w:val="22"/>
-          <w:szCs w:val="22"/>
-        </w:rPr>
-        <w:t>The effect achieved for students</w:t>
-      </w:r>
-    </w:p>
-    <w:p>
-      <w:pPr>
-        <w:pStyle w:val="ListParagraph"/>
-        <w:numPr>
-          <w:ilvl w:val="0"/>
-          <w:numId w:val="1"/>
-        </w:numPr>
-        <w:ind w:firstLineChars="0"/>
-      </w:pPr>
-      <w:r>
-        <w:t>The effect achieved for the teacher</w:t>
-      </w:r>
-    </w:p>
-    <w:p>
-      <w:pPr>
-        <w:pStyle w:val="ListParagraph"/>
-        <w:numPr>
-          <w:ilvl w:val="0"/>
-          <w:numId w:val="1"/>
-        </w:numPr>
-        <w:ind w:firstLineChars="0"/>
-      </w:pPr>
-      <w:r>
-        <w:t xml:space="preserve">The effect achieved </w:t>
-      </w:r>
-      <w:r>
-        <w:t>for</w:t>
-      </w:r>
-      <w:r>
-        <w:t xml:space="preserve"> the leader</w:t>
-      </w:r>
-    </w:p>
-    <w:p/>
-    <w:p/>
-    <w:p>
-      <w:pPr>
-        <w:pStyle w:val="CSC4008Heading1"/>
-        <w:numPr>
-          <w:ilvl w:val="0"/>
-          <w:numId w:val="1"/>
-        </w:numPr>
-      </w:pPr>
-      <w:r>
         <w:t>References</w:t>
       </w:r>
     </w:p>
@@ -2082,7 +3546,7 @@
       <w:r>
         <w:t xml:space="preserve">A list of references to documents (books, papers, web pages etc.) which are referred to in the main body of the text. Use the IEEE citation style as detailed here </w:t>
       </w:r>
-      <w:hyperlink r:id="rId11" w:history="1">
+      <w:hyperlink r:id="rId12" w:history="1">
         <w:r>
           <w:t>https://www.ieee.org/documents/ieeecitationref.pdf</w:t>
         </w:r>
@@ -2090,7 +3554,12 @@
       <w:r>
         <w:t xml:space="preserve">. There is some guidance on referencing at </w:t>
       </w:r>
-      <w:hyperlink r:id="rId12" w:history="1">
+    </w:p>
+    <w:p>
+      <w:r>
+        <w:t xml:space="preserve"> </w:t>
+      </w:r>
+      <w:hyperlink r:id="rId13" w:history="1">
         <w:r>
           <w:rPr>
             <w:rStyle w:val="Hyperlink"/>
@@ -2104,15 +3573,59 @@
     </w:p>
     <w:p>
       <w:r>
-        <w:t>(This is not counted in the page limit)</w:t>
+        <w:t>(This is not counted in the pag</w:t>
+      </w:r>
+      <w:r>
+        <w:t>e limit</w:t>
+      </w:r>
+      <w:r>
+        <w:t>)</w:t>
       </w:r>
     </w:p>
     <w:p/>
     <w:p>
-      <w:hyperlink r:id="rId13" w:history="1">
+      <w:pPr>
+        <w:rPr>
+          <w:rFonts w:asciiTheme="minorHAnsi" w:hAnsiTheme="minorHAnsi" w:cstheme="minorHAnsi"/>
+        </w:rPr>
+      </w:pPr>
+      <w:r>
+        <w:rPr>
+          <w:rStyle w:val="Hyperlink"/>
+          <w:rFonts w:asciiTheme="minorHAnsi" w:hAnsiTheme="minorHAnsi" w:cstheme="minorHAnsi"/>
+          <w:color w:val="auto"/>
+          <w:u w:val="none"/>
+        </w:rPr>
+        <w:t>[1]</w:t>
+      </w:r>
+      <w:r>
+        <w:rPr>
+          <w:rStyle w:val="Hyperlink"/>
+          <w:rFonts w:asciiTheme="minorHAnsi" w:hAnsiTheme="minorHAnsi" w:cstheme="minorHAnsi"/>
+          <w:color w:val="auto"/>
+          <w:u w:val="none"/>
+        </w:rPr>
+        <w:tab/>
+      </w:r>
+      <w:r>
+        <w:rPr>
+          <w:rFonts w:asciiTheme="minorHAnsi" w:hAnsiTheme="minorHAnsi" w:cstheme="minorHAnsi"/>
+        </w:rPr>
+        <w:t>How to write a background research for paper</w:t>
+      </w:r>
+    </w:p>
+    <w:p>
+      <w:pPr>
+        <w:rPr>
+          <w:rStyle w:val="Hyperlink"/>
+          <w:rFonts w:asciiTheme="minorHAnsi" w:hAnsiTheme="minorHAnsi" w:cstheme="minorHAnsi"/>
+        </w:rPr>
+      </w:pPr>
+      <w:hyperlink r:id="rId14" w:history="1">
         <w:r>
           <w:rPr>
             <w:rStyle w:val="Hyperlink"/>
+            <w:rFonts w:asciiTheme="minorHAnsi" w:hAnsiTheme="minorHAnsi" w:cstheme="minorHAnsi"/>
           </w:rPr>
           <w:t>http://www.51lunwen.org/shlwzmex/lw201803261642497596.html</w:t>
         </w:r>
@@ -2120,17 +3633,197 @@
     </w:p>
     <w:p>
       <w:pPr>
-        <w:pStyle w:val="ListParagraph"/>
-        <w:numPr>
-          <w:ilvl w:val="0"/>
-          <w:numId w:val="2"/>
-        </w:numPr>
-        <w:ind w:firstLineChars="0"/>
-      </w:pPr>
-      <w:r>
-        <w:t xml:space="preserve">How to </w:t>
-      </w:r>
-    </w:p>
+        <w:rPr>
+          <w:rStyle w:val="Hyperlink"/>
+          <w:rFonts w:asciiTheme="minorHAnsi" w:hAnsiTheme="minorHAnsi" w:cstheme="minorHAnsi"/>
+        </w:rPr>
+      </w:pPr>
+      <w:r>
+        <w:rPr>
+          <w:rStyle w:val="Hyperlink"/>
+          <w:rFonts w:asciiTheme="minorHAnsi" w:hAnsiTheme="minorHAnsi" w:cstheme="minorHAnsi"/>
+          <w:color w:val="auto"/>
+          <w:u w:val="none"/>
+        </w:rPr>
+        <w:t>[2]</w:t>
+      </w:r>
+      <w:r>
+        <w:rPr>
+          <w:rStyle w:val="shorttext"/>
+          <w:rFonts w:ascii="Arial" w:hAnsi="Arial" w:cs="Arial"/>
+          <w:color w:val="222222"/>
+          <w:lang w:val="en"/>
+        </w:rPr>
+        <w:tab/>
+      </w:r>
+      <w:r>
+        <w:rPr>
+          <w:rStyle w:val="shorttext"/>
+          <w:rFonts w:asciiTheme="minorHAnsi" w:hAnsiTheme="minorHAnsi" w:cstheme="minorHAnsi"/>
+          <w:color w:val="222222"/>
+          <w:lang w:val="en"/>
+        </w:rPr>
+        <w:t>How does the government respond to the new challenges of digital transformation?</w:t>
+      </w:r>
+    </w:p>
+    <w:p>
+      <w:pPr>
+        <w:rPr>
+          <w:rStyle w:val="Hyperlink"/>
+          <w:rFonts w:asciiTheme="minorHAnsi" w:hAnsiTheme="minorHAnsi" w:cstheme="minorHAnsi"/>
+        </w:rPr>
+      </w:pPr>
+      <w:r>
+        <w:rPr>
+          <w:rStyle w:val="Hyperlink"/>
+          <w:rFonts w:asciiTheme="minorHAnsi" w:hAnsiTheme="minorHAnsi" w:cstheme="minorHAnsi"/>
+        </w:rPr>
+        <w:t>http://www.lwinst.com/hongguan/4954.htm</w:t>
+      </w:r>
+    </w:p>
+    <w:p>
+      <w:pPr>
+        <w:pStyle w:val="Default"/>
+        <w:rPr>
+          <w:rStyle w:val="Hyperlink"/>
+          <w:rFonts w:asciiTheme="minorHAnsi" w:hAnsiTheme="minorHAnsi" w:cstheme="minorHAnsi"/>
+          <w:color w:val="000000"/>
+          <w:u w:val="none"/>
+        </w:rPr>
+      </w:pPr>
+      <w:r>
+        <w:rPr>
+          <w:rStyle w:val="Hyperlink"/>
+          <w:rFonts w:asciiTheme="minorHAnsi" w:hAnsiTheme="minorHAnsi" w:cstheme="minorHAnsi"/>
+          <w:color w:val="auto"/>
+          <w:u w:val="none"/>
+        </w:rPr>
+        <w:t>[</w:t>
+      </w:r>
+      <w:r>
+        <w:rPr>
+          <w:rStyle w:val="Hyperlink"/>
+          <w:rFonts w:asciiTheme="minorHAnsi" w:hAnsiTheme="minorHAnsi" w:cstheme="minorHAnsi"/>
+          <w:color w:val="auto"/>
+          <w:u w:val="none"/>
+        </w:rPr>
+        <w:t>3</w:t>
+      </w:r>
+      <w:r>
+        <w:rPr>
+          <w:rStyle w:val="Hyperlink"/>
+          <w:rFonts w:asciiTheme="minorHAnsi" w:hAnsiTheme="minorHAnsi" w:cstheme="minorHAnsi"/>
+          <w:color w:val="auto"/>
+          <w:u w:val="none"/>
+        </w:rPr>
+        <w:t xml:space="preserve">] </w:t>
+      </w:r>
+      <w:r>
+        <w:rPr>
+          <w:rStyle w:val="Hyperlink"/>
+          <w:rFonts w:asciiTheme="minorHAnsi" w:hAnsiTheme="minorHAnsi" w:cstheme="minorHAnsi"/>
+          <w:color w:val="auto"/>
+          <w:u w:val="none"/>
+        </w:rPr>
+        <w:tab/>
+      </w:r>
+      <w:r>
+        <w:rPr>
+          <w:rFonts w:asciiTheme="minorHAnsi" w:hAnsiTheme="minorHAnsi" w:cstheme="minorHAnsi"/>
+        </w:rPr>
+        <w:t>UK ENTERPRISE &amp; THE IOT</w:t>
+      </w:r>
+      <w:r>
+        <w:rPr>
+          <w:rFonts w:asciiTheme="minorHAnsi" w:hAnsiTheme="minorHAnsi" w:cstheme="minorHAnsi"/>
+        </w:rPr>
+        <w:t xml:space="preserve"> August 2016</w:t>
+      </w:r>
+    </w:p>
+    <w:p>
+      <w:pPr>
+        <w:rPr>
+          <w:rStyle w:val="Hyperlink"/>
+          <w:rFonts w:asciiTheme="minorHAnsi" w:hAnsiTheme="minorHAnsi" w:cstheme="minorHAnsi"/>
+        </w:rPr>
+      </w:pPr>
+      <w:r>
+        <w:rPr>
+          <w:rStyle w:val="Hyperlink"/>
+          <w:rFonts w:asciiTheme="minorHAnsi" w:hAnsiTheme="minorHAnsi" w:cstheme="minorHAnsi"/>
+        </w:rPr>
+        <w:t>https://iotuk.org.uk/wp-content/uploads/2016/10/EnterpriseandIoT.pdf</w:t>
+      </w:r>
+    </w:p>
+    <w:p>
+      <w:pPr>
+        <w:rPr>
+          <w:rFonts w:asciiTheme="minorHAnsi" w:hAnsiTheme="minorHAnsi" w:cstheme="minorHAnsi"/>
+          <w:color w:val="333333"/>
+          <w:shd w:val="clear" w:color="auto" w:fill="FFFFFF"/>
+        </w:rPr>
+      </w:pPr>
+      <w:r>
+        <w:rPr>
+          <w:rStyle w:val="Hyperlink"/>
+          <w:color w:val="auto"/>
+          <w:u w:val="none"/>
+        </w:rPr>
+        <w:t>[4]</w:t>
+      </w:r>
+      <w:r>
+        <w:rPr>
+          <w:rStyle w:val="Hyperlink"/>
+          <w:color w:val="auto"/>
+          <w:u w:val="none"/>
+        </w:rPr>
+        <w:tab/>
+      </w:r>
+      <w:r>
+        <w:rPr>
+          <w:rFonts w:asciiTheme="minorHAnsi" w:hAnsiTheme="minorHAnsi" w:cstheme="minorHAnsi"/>
+          <w:color w:val="333333"/>
+          <w:shd w:val="clear" w:color="auto" w:fill="FFFFFF"/>
+        </w:rPr>
+        <w:t>Information Isolated Island</w:t>
+      </w:r>
+      <w:r>
+        <w:rPr>
+          <w:rFonts w:asciiTheme="minorHAnsi" w:hAnsiTheme="minorHAnsi" w:cstheme="minorHAnsi"/>
+          <w:color w:val="333333"/>
+          <w:shd w:val="clear" w:color="auto" w:fill="FFFFFF"/>
+        </w:rPr>
+        <w:t>s</w:t>
+      </w:r>
+    </w:p>
+    <w:p>
+      <w:pPr>
+        <w:rPr>
+          <w:rStyle w:val="Hyperlink"/>
+        </w:rPr>
+      </w:pPr>
+      <w:r>
+        <w:rPr>
+          <w:rStyle w:val="Hyperlink"/>
+        </w:rPr>
+        <w:t>https://baike.baidu.com/item/%E4%BF%A1%E6%81%AF%E5%AD%A4%E5%B2%9B</w:t>
+      </w:r>
+    </w:p>
+    <w:p>
+      <w:pPr>
+        <w:rPr>
+          <w:rStyle w:val="Hyperlink"/>
+        </w:rPr>
+      </w:pPr>
+    </w:p>
+    <w:p>
+      <w:pPr>
+        <w:rPr>
+          <w:rStyle w:val="Hyperlink"/>
+        </w:rPr>
+      </w:pPr>
+    </w:p>
+    <w:p/>
     <w:p>
       <w:pPr>
         <w:pStyle w:val="CSC4008Heading1"/>
@@ -2167,12 +3860,12 @@
     </w:p>
     <w:p/>
     <w:sectPr>
-      <w:headerReference w:type="even" r:id="rId14"/>
-      <w:headerReference w:type="default" r:id="rId15"/>
-      <w:footerReference w:type="even" r:id="rId16"/>
-      <w:footerReference w:type="default" r:id="rId17"/>
-      <w:headerReference w:type="first" r:id="rId18"/>
-      <w:footerReference w:type="first" r:id="rId19"/>
+      <w:headerReference w:type="even" r:id="rId15"/>
+      <w:headerReference w:type="default" r:id="rId16"/>
+      <w:footerReference w:type="even" r:id="rId17"/>
+      <w:footerReference w:type="default" r:id="rId18"/>
+      <w:headerReference w:type="first" r:id="rId19"/>
+      <w:footerReference w:type="first" r:id="rId20"/>
       <w:pgSz w:w="11906" w:h="16838"/>
       <w:pgMar w:top="1418" w:right="1418" w:bottom="1418" w:left="1418" w:header="709" w:footer="709" w:gutter="0"/>
       <w:cols w:space="708"/>
@@ -2251,7 +3944,7 @@
           <w:rPr>
             <w:noProof/>
           </w:rPr>
-          <w:t>3</w:t>
+          <w:t>9</w:t>
         </w:r>
         <w:r>
           <w:rPr>
@@ -2338,6 +4031,95 @@
 <file path=word/numbering.xml><?xml version="1.0" encoding="utf-8"?>
 <w:numbering xmlns:wpc="http://schemas.microsoft.com/office/word/2010/wordprocessingCanvas" xmlns:cx="http://schemas.microsoft.com/office/drawing/2014/chartex" xmlns:cx1="http://schemas.microsoft.com/office/drawing/2015/9/8/chartex" xmlns:mc="http://schemas.openxmlformats.org/markup-compatibility/2006" xmlns:o="urn:schemas-microsoft-com:office:office" xmlns:r="http://schemas.openxmlformats.org/officeDocument/2006/relationships" xmlns:m="http://schemas.openxmlformats.org/officeDocument/2006/math" xmlns:v="urn:schemas-microsoft-com:vml" xmlns:wp14="http://schemas.microsoft.com/office/word/2010/wordprocessingDrawing" xmlns:wp="http://schemas.openxmlformats.org/drawingml/2006/wordprocessingDrawing" xmlns:w10="urn:schemas-microsoft-com:office:word" xmlns:w="http://schemas.openxmlformats.org/wordprocessingml/2006/main" xmlns:w14="http://schemas.microsoft.com/office/word/2010/wordml" xmlns:w15="http://schemas.microsoft.com/office/word/2012/wordml" xmlns:w16se="http://schemas.microsoft.com/office/word/2015/wordml/symex" xmlns:wpg="http://schemas.microsoft.com/office/word/2010/wordprocessingGroup" xmlns:wpi="http://schemas.microsoft.com/office/word/2010/wordprocessingInk" xmlns:wne="http://schemas.microsoft.com/office/word/2006/wordml" xmlns:wps="http://schemas.microsoft.com/office/word/2010/wordprocessingShape" mc:Ignorable="w14 w15 w16se wp14">
   <w:abstractNum w:abstractNumId="0" w15:restartNumberingAfterBreak="0">
+    <w:nsid w:val="1B1822B1"/>
+    <w:multiLevelType w:val="hybridMultilevel"/>
+    <w:tmpl w:val="4EAEBF0C"/>
+    <w:lvl w:ilvl="0" w:tplc="0809000F">
+      <w:start w:val="1"/>
+      <w:numFmt w:val="decimal"/>
+      <w:lvlText w:val="%1."/>
+      <w:lvlJc w:val="left"/>
+      <w:pPr>
+        <w:ind w:left="720" w:hanging="360"/>
+      </w:pPr>
+      <w:rPr>
+        <w:rFonts w:hint="default"/>
+      </w:rPr>
+    </w:lvl>
+    <w:lvl w:ilvl="1" w:tplc="08090019" w:tentative="1">
+      <w:start w:val="1"/>
+      <w:numFmt w:val="lowerLetter"/>
+      <w:lvlText w:val="%2."/>
+      <w:lvlJc w:val="left"/>
+      <w:pPr>
+        <w:ind w:left="1440" w:hanging="360"/>
+      </w:pPr>
+    </w:lvl>
+    <w:lvl w:ilvl="2" w:tplc="0809001B" w:tentative="1">
+      <w:start w:val="1"/>
+      <w:numFmt w:val="lowerRoman"/>
+      <w:lvlText w:val="%3."/>
+      <w:lvlJc w:val="right"/>
+      <w:pPr>
+        <w:ind w:left="2160" w:hanging="180"/>
+      </w:pPr>
+    </w:lvl>
+    <w:lvl w:ilvl="3" w:tplc="0809000F" w:tentative="1">
+      <w:start w:val="1"/>
+      <w:numFmt w:val="decimal"/>
+      <w:lvlText w:val="%4."/>
+      <w:lvlJc w:val="left"/>
+      <w:pPr>
+        <w:ind w:left="2880" w:hanging="360"/>
+      </w:pPr>
+    </w:lvl>
+    <w:lvl w:ilvl="4" w:tplc="08090019" w:tentative="1">
+      <w:start w:val="1"/>
+      <w:numFmt w:val="lowerLetter"/>
+      <w:lvlText w:val="%5."/>
+      <w:lvlJc w:val="left"/>
+      <w:pPr>
+        <w:ind w:left="3600" w:hanging="360"/>
+      </w:pPr>
+    </w:lvl>
+    <w:lvl w:ilvl="5" w:tplc="0809001B" w:tentative="1">
+      <w:start w:val="1"/>
+      <w:numFmt w:val="lowerRoman"/>
+      <w:lvlText w:val="%6."/>
+      <w:lvlJc w:val="right"/>
+      <w:pPr>
+        <w:ind w:left="4320" w:hanging="180"/>
+      </w:pPr>
+    </w:lvl>
+    <w:lvl w:ilvl="6" w:tplc="0809000F" w:tentative="1">
+      <w:start w:val="1"/>
+      <w:numFmt w:val="decimal"/>
+      <w:lvlText w:val="%7."/>
+      <w:lvlJc w:val="left"/>
+      <w:pPr>
+        <w:ind w:left="5040" w:hanging="360"/>
+      </w:pPr>
+    </w:lvl>
+    <w:lvl w:ilvl="7" w:tplc="08090019" w:tentative="1">
+      <w:start w:val="1"/>
+      <w:numFmt w:val="lowerLetter"/>
+      <w:lvlText w:val="%8."/>
+      <w:lvlJc w:val="left"/>
+      <w:pPr>
+        <w:ind w:left="5760" w:hanging="360"/>
+      </w:pPr>
+    </w:lvl>
+    <w:lvl w:ilvl="8" w:tplc="0809001B" w:tentative="1">
+      <w:start w:val="1"/>
+      <w:numFmt w:val="lowerRoman"/>
+      <w:lvlText w:val="%9."/>
+      <w:lvlJc w:val="right"/>
+      <w:pPr>
+        <w:ind w:left="6480" w:hanging="180"/>
+      </w:pPr>
+    </w:lvl>
+  </w:abstractNum>
+  <w:abstractNum w:abstractNumId="1" w15:restartNumberingAfterBreak="0">
     <w:nsid w:val="4C74403C"/>
     <w:multiLevelType w:val="hybridMultilevel"/>
     <w:tmpl w:val="FB42BC3E"/>
@@ -2450,7 +4232,7 @@
       </w:rPr>
     </w:lvl>
   </w:abstractNum>
-  <w:abstractNum w:abstractNumId="1" w15:restartNumberingAfterBreak="0">
+  <w:abstractNum w:abstractNumId="2" w15:restartNumberingAfterBreak="0">
     <w:nsid w:val="6CF54069"/>
     <w:multiLevelType w:val="hybridMultilevel"/>
     <w:tmpl w:val="A61AA45C"/>
@@ -2540,9 +4322,12 @@
     </w:lvl>
   </w:abstractNum>
   <w:num w:numId="1">
+    <w:abstractNumId w:val="2"/>
+  </w:num>
+  <w:num w:numId="2">
     <w:abstractNumId w:val="1"/>
   </w:num>
-  <w:num w:numId="2">
+  <w:num w:numId="3">
     <w:abstractNumId w:val="0"/>
   </w:num>
 </w:numbering>
@@ -3364,6 +5149,22 @@
     <w:basedOn w:val="DefaultParagraphFont"/>
     <w:rsid w:val="00B5786D"/>
   </w:style>
+  <w:style w:type="paragraph" w:customStyle="1" w:styleId="Default">
+    <w:name w:val="Default"/>
+    <w:rsid w:val="004B33CF"/>
+    <w:pPr>
+      <w:autoSpaceDE w:val="0"/>
+      <w:autoSpaceDN w:val="0"/>
+      <w:adjustRightInd w:val="0"/>
+      <w:spacing w:after="0" w:line="240" w:lineRule="auto"/>
+    </w:pPr>
+    <w:rPr>
+      <w:rFonts w:ascii="VAG Rounded Light" w:hAnsi="VAG Rounded Light" w:cs="VAG Rounded Light"/>
+      <w:color w:val="000000"/>
+      <w:sz w:val="24"/>
+      <w:szCs w:val="24"/>
+    </w:rPr>
+  </w:style>
 </w:styles>
 </file>
 
@@ -3635,15 +5436,6 @@
 </file>
 
 <file path=customXml/item2.xml><?xml version="1.0" encoding="utf-8"?>
-<?mso-contentType ?>
-<FormTemplates xmlns="http://schemas.microsoft.com/sharepoint/v3/contenttype/forms">
-  <Display>DocumentLibraryForm</Display>
-  <Edit>DocumentLibraryForm</Edit>
-  <New>DocumentLibraryForm</New>
-</FormTemplates>
-</file>
-
-<file path=customXml/item3.xml><?xml version="1.0" encoding="utf-8"?>
 <ct:contentTypeSchema xmlns:ct="http://schemas.microsoft.com/office/2006/metadata/contentType" xmlns:ma="http://schemas.microsoft.com/office/2006/metadata/properties/metaAttributes" ct:_="" ma:_="" ma:contentTypeName="Document" ma:contentTypeID="0x0101009849C311CEB7FF40943C63D4F720D010" ma:contentTypeVersion="0" ma:contentTypeDescription="Create a new document." ma:contentTypeScope="" ma:versionID="5f832d698b96e827f07114ca78d108c2">
   <xsd:schema xmlns:xsd="http://www.w3.org/2001/XMLSchema" xmlns:xs="http://www.w3.org/2001/XMLSchema" xmlns:p="http://schemas.microsoft.com/office/2006/metadata/properties" targetNamespace="http://schemas.microsoft.com/office/2006/metadata/properties" ma:root="true" ma:fieldsID="1b05d82d297216baf5b26c55225140df">
     <xsd:element name="properties">
@@ -3757,6 +5549,15 @@
 </ct:contentTypeSchema>
 </file>
 
+<file path=customXml/item3.xml><?xml version="1.0" encoding="utf-8"?>
+<?mso-contentType ?>
+<FormTemplates xmlns="http://schemas.microsoft.com/sharepoint/v3/contenttype/forms">
+  <Display>DocumentLibraryForm</Display>
+  <Edit>DocumentLibraryForm</Edit>
+  <New>DocumentLibraryForm</New>
+</FormTemplates>
+</file>
+
 <file path=customXml/item4.xml><?xml version="1.0" encoding="utf-8"?>
 <b:Sources xmlns:b="http://schemas.openxmlformats.org/officeDocument/2006/bibliography" xmlns="http://schemas.openxmlformats.org/officeDocument/2006/bibliography" SelectedStyle="\APASixthEditionOfficeOnline.xsl" StyleName="APA" Version="6"/>
 </file>
@@ -3764,21 +5565,19 @@
 <file path=customXml/itemProps1.xml><?xml version="1.0" encoding="utf-8"?>
 <ds:datastoreItem xmlns:ds="http://schemas.openxmlformats.org/officeDocument/2006/customXml" ds:itemID="{DACF7B91-D058-41FE-83EA-22DD6D65279C}">
   <ds:schemaRefs>
+    <ds:schemaRef ds:uri="http://purl.org/dc/dcmitype/"/>
+    <ds:schemaRef ds:uri="http://schemas.microsoft.com/office/infopath/2007/PartnerControls"/>
+    <ds:schemaRef ds:uri="http://schemas.microsoft.com/office/2006/documentManagement/types"/>
+    <ds:schemaRef ds:uri="http://purl.org/dc/elements/1.1/"/>
     <ds:schemaRef ds:uri="http://schemas.microsoft.com/office/2006/metadata/properties"/>
-    <ds:schemaRef ds:uri="http://schemas.microsoft.com/office/infopath/2007/PartnerControls"/>
+    <ds:schemaRef ds:uri="http://purl.org/dc/terms/"/>
+    <ds:schemaRef ds:uri="http://schemas.openxmlformats.org/package/2006/metadata/core-properties"/>
+    <ds:schemaRef ds:uri="http://www.w3.org/XML/1998/namespace"/>
   </ds:schemaRefs>
 </ds:datastoreItem>
 </file>
 
 <file path=customXml/itemProps2.xml><?xml version="1.0" encoding="utf-8"?>
-<ds:datastoreItem xmlns:ds="http://schemas.openxmlformats.org/officeDocument/2006/customXml" ds:itemID="{CAA4C2D4-DC0B-472C-B50D-EBBA3814E12F}">
-  <ds:schemaRefs>
-    <ds:schemaRef ds:uri="http://schemas.microsoft.com/sharepoint/v3/contenttype/forms"/>
-  </ds:schemaRefs>
-</ds:datastoreItem>
-</file>
-
-<file path=customXml/itemProps3.xml><?xml version="1.0" encoding="utf-8"?>
 <ds:datastoreItem xmlns:ds="http://schemas.openxmlformats.org/officeDocument/2006/customXml" ds:itemID="{64B1A7E1-B2C1-41D9-90C7-B0310AA02E2F}">
   <ds:schemaRefs>
     <ds:schemaRef ds:uri="http://schemas.microsoft.com/office/2006/metadata/contentType"/>
@@ -3794,8 +5593,16 @@
 </ds:datastoreItem>
 </file>
 
+<file path=customXml/itemProps3.xml><?xml version="1.0" encoding="utf-8"?>
+<ds:datastoreItem xmlns:ds="http://schemas.openxmlformats.org/officeDocument/2006/customXml" ds:itemID="{CAA4C2D4-DC0B-472C-B50D-EBBA3814E12F}">
+  <ds:schemaRefs>
+    <ds:schemaRef ds:uri="http://schemas.microsoft.com/sharepoint/v3/contenttype/forms"/>
+  </ds:schemaRefs>
+</ds:datastoreItem>
+</file>
+
 <file path=customXml/itemProps4.xml><?xml version="1.0" encoding="utf-8"?>
-<ds:datastoreItem xmlns:ds="http://schemas.openxmlformats.org/officeDocument/2006/customXml" ds:itemID="{84FDC0C9-9D68-480D-9B31-94C29826FCEA}">
+<ds:datastoreItem xmlns:ds="http://schemas.openxmlformats.org/officeDocument/2006/customXml" ds:itemID="{8EEDDF36-6CCE-4AEC-B0E3-0998ACCDE894}">
   <ds:schemaRefs>
     <ds:schemaRef ds:uri="http://schemas.openxmlformats.org/officeDocument/2006/bibliography"/>
   </ds:schemaRefs>

</xml_diff>